<commit_message>
[Kavin]: Submission A completed
git-svn-id: https://192.168.0.181:1100/svn/LVTIPS/trunk/LVTIPS2023B2/SDLC@837 ca6732a7-8086-f643-94b6-11ab7c707a01
</commit_message>
<xml_diff>
--- a/Kavin Palanisamy/Submission A/Submission A.docx
+++ b/Kavin Palanisamy/Submission A/Submission A.docx
@@ -120,24 +120,8 @@
           <w:szCs w:val="32"/>
           <w:u w:val="single"/>
         </w:rPr>
-        <w:t>Understanding</w:t>
-      </w:r>
-    </w:p>
-    <w:p>
-      <w:pPr>
-        <w:pStyle w:val="Normal"/>
-        <w:jc w:val="left"/>
-        <w:rPr>
-          <w:rFonts w:ascii="Times New Roman" w:hAnsi="Times New Roman" w:eastAsia="Times New Roman" w:cs="Times New Roman"/>
-          <w:b w:val="0"/>
-          <w:bCs w:val="0"/>
-          <w:i w:val="0"/>
-          <w:iCs w:val="0"/>
-          <w:sz w:val="28"/>
-          <w:szCs w:val="28"/>
-          <w:u w:val="none"/>
-        </w:rPr>
-      </w:pPr>
+        <w:t>Understandin</w:t>
+      </w:r>
       <w:r>
         <w:rPr>
           <w:rFonts w:ascii="Times New Roman" w:hAnsi="Times New Roman" w:eastAsia="Times New Roman" w:cs="Times New Roman"/>
@@ -147,52 +131,52 @@
           <w:iCs w:val="0"/>
           <w:sz w:val="32"/>
           <w:szCs w:val="32"/>
-          <w:u w:val="none"/>
-        </w:rPr>
-        <w:t xml:space="preserve">       </w:t>
-      </w:r>
-      <w:r>
-        <w:rPr>
-          <w:rFonts w:ascii="Times New Roman" w:hAnsi="Times New Roman" w:eastAsia="Times New Roman" w:cs="Times New Roman"/>
-          <w:b w:val="1"/>
-          <w:bCs w:val="1"/>
+          <w:u w:val="single"/>
+        </w:rPr>
+        <w:t>g</w:t>
+      </w:r>
+    </w:p>
+    <w:p>
+      <w:pPr>
+        <w:pStyle w:val="Normal"/>
+        <w:jc w:val="left"/>
+        <w:rPr>
+          <w:rFonts w:ascii="Times New Roman" w:hAnsi="Times New Roman" w:eastAsia="Times New Roman" w:cs="Times New Roman"/>
+          <w:b w:val="0"/>
+          <w:bCs w:val="0"/>
           <w:i w:val="0"/>
           <w:iCs w:val="0"/>
           <w:sz w:val="28"/>
           <w:szCs w:val="28"/>
           <w:u w:val="none"/>
         </w:rPr>
-        <w:t xml:space="preserve"> </w:t>
-      </w:r>
-      <w:r>
-        <w:rPr>
-          <w:rFonts w:ascii="Times New Roman" w:hAnsi="Times New Roman" w:eastAsia="Times New Roman" w:cs="Times New Roman"/>
-          <w:b w:val="0"/>
-          <w:bCs w:val="0"/>
+      </w:pPr>
+      <w:r>
+        <w:rPr>
+          <w:rFonts w:ascii="Times New Roman" w:hAnsi="Times New Roman" w:eastAsia="Times New Roman" w:cs="Times New Roman"/>
+          <w:b w:val="1"/>
+          <w:bCs w:val="1"/>
           <w:i w:val="0"/>
           <w:iCs w:val="0"/>
-          <w:sz w:val="28"/>
-          <w:szCs w:val="28"/>
-          <w:u w:val="none"/>
-        </w:rPr>
-        <w:t>Parameters for measuring ADC:</w:t>
-      </w:r>
-    </w:p>
-    <w:p>
-      <w:pPr>
-        <w:pStyle w:val="Normal"/>
-        <w:jc w:val="left"/>
-        <w:rPr>
-          <w:rFonts w:ascii="Times New Roman" w:hAnsi="Times New Roman" w:eastAsia="Times New Roman" w:cs="Times New Roman"/>
-          <w:b w:val="0"/>
-          <w:bCs w:val="0"/>
+          <w:sz w:val="32"/>
+          <w:szCs w:val="32"/>
+          <w:u w:val="none"/>
+        </w:rPr>
+        <w:t xml:space="preserve">       </w:t>
+      </w:r>
+      <w:r>
+        <w:rPr>
+          <w:rFonts w:ascii="Times New Roman" w:hAnsi="Times New Roman" w:eastAsia="Times New Roman" w:cs="Times New Roman"/>
+          <w:b w:val="1"/>
+          <w:bCs w:val="1"/>
           <w:i w:val="0"/>
           <w:iCs w:val="0"/>
           <w:sz w:val="28"/>
           <w:szCs w:val="28"/>
           <w:u w:val="none"/>
         </w:rPr>
-      </w:pPr>
+        <w:t xml:space="preserve"> </w:t>
+      </w:r>
       <w:r>
         <w:rPr>
           <w:rFonts w:ascii="Times New Roman" w:hAnsi="Times New Roman" w:eastAsia="Times New Roman" w:cs="Times New Roman"/>
@@ -204,7 +188,7 @@
           <w:szCs w:val="28"/>
           <w:u w:val="none"/>
         </w:rPr>
-        <w:t xml:space="preserve">            1. DNL</w:t>
+        <w:t>Parameters for measuring ADC:</w:t>
       </w:r>
     </w:p>
     <w:p>
@@ -233,7 +217,62 @@
           <w:szCs w:val="28"/>
           <w:u w:val="none"/>
         </w:rPr>
+        <w:t xml:space="preserve">            1. DNL</w:t>
+      </w:r>
+      <w:r>
+        <w:rPr>
+          <w:rFonts w:ascii="Times New Roman" w:hAnsi="Times New Roman" w:eastAsia="Times New Roman" w:cs="Times New Roman"/>
+          <w:b w:val="0"/>
+          <w:bCs w:val="0"/>
+          <w:i w:val="0"/>
+          <w:iCs w:val="0"/>
+          <w:sz w:val="28"/>
+          <w:szCs w:val="28"/>
+          <w:u w:val="none"/>
+        </w:rPr>
+        <w:t xml:space="preserve"> </w:t>
+      </w:r>
+    </w:p>
+    <w:p>
+      <w:pPr>
+        <w:pStyle w:val="Normal"/>
+        <w:jc w:val="left"/>
+        <w:rPr>
+          <w:rFonts w:ascii="Times New Roman" w:hAnsi="Times New Roman" w:eastAsia="Times New Roman" w:cs="Times New Roman"/>
+          <w:b w:val="0"/>
+          <w:bCs w:val="0"/>
+          <w:i w:val="0"/>
+          <w:iCs w:val="0"/>
+          <w:sz w:val="28"/>
+          <w:szCs w:val="28"/>
+          <w:u w:val="none"/>
+        </w:rPr>
+      </w:pPr>
+      <w:r>
+        <w:rPr>
+          <w:rFonts w:ascii="Times New Roman" w:hAnsi="Times New Roman" w:eastAsia="Times New Roman" w:cs="Times New Roman"/>
+          <w:b w:val="0"/>
+          <w:bCs w:val="0"/>
+          <w:i w:val="0"/>
+          <w:iCs w:val="0"/>
+          <w:sz w:val="28"/>
+          <w:szCs w:val="28"/>
+          <w:u w:val="none"/>
+        </w:rPr>
         <w:t xml:space="preserve">            2. INL</w:t>
+      </w:r>
+      <w:r>
+        <w:rPr>
+          <w:rFonts w:ascii="Times New Roman" w:hAnsi="Times New Roman" w:eastAsia="Times New Roman" w:cs="Times New Roman"/>
+          <w:b w:val="0"/>
+          <w:bCs w:val="0"/>
+          <w:i w:val="0"/>
+          <w:iCs w:val="0"/>
+          <w:sz w:val="28"/>
+          <w:szCs w:val="28"/>
+          <w:u w:val="none"/>
+        </w:rPr>
+        <w:t xml:space="preserve"> </w:t>
       </w:r>
     </w:p>
     <w:p>
@@ -311,7 +350,33 @@
           <w:szCs w:val="28"/>
           <w:u w:val="none"/>
         </w:rPr>
-        <w:t>Differential Non-Linearity is the difference between two successive voltage levels that the DAC produces.</w:t>
+        <w:t xml:space="preserve">Differential Non-Linearity </w:t>
+      </w:r>
+      <w:r>
+        <w:rPr>
+          <w:rFonts w:ascii="Times New Roman" w:hAnsi="Times New Roman" w:eastAsia="Times New Roman" w:cs="Times New Roman"/>
+          <w:b w:val="0"/>
+          <w:bCs w:val="0"/>
+          <w:i w:val="0"/>
+          <w:iCs w:val="0"/>
+          <w:sz w:val="28"/>
+          <w:szCs w:val="28"/>
+          <w:u w:val="none"/>
+        </w:rPr>
+        <w:t xml:space="preserve">(DNL) </w:t>
+      </w:r>
+      <w:r>
+        <w:rPr>
+          <w:rFonts w:ascii="Times New Roman" w:hAnsi="Times New Roman" w:eastAsia="Times New Roman" w:cs="Times New Roman"/>
+          <w:b w:val="0"/>
+          <w:bCs w:val="0"/>
+          <w:i w:val="0"/>
+          <w:iCs w:val="0"/>
+          <w:sz w:val="28"/>
+          <w:szCs w:val="28"/>
+          <w:u w:val="none"/>
+        </w:rPr>
+        <w:t>is the difference between two successive voltage levels that the DAC produces.</w:t>
       </w:r>
     </w:p>
     <w:p>
@@ -461,7 +526,7 @@
           <w:szCs w:val="28"/>
           <w:lang w:val="en-US"/>
         </w:rPr>
-        <w:t>Vout</w:t>
+        <w:t xml:space="preserve"> </w:t>
       </w:r>
       <w:r>
         <w:rPr>
@@ -478,7 +543,7 @@
           <w:szCs w:val="28"/>
           <w:lang w:val="en-US"/>
         </w:rPr>
-        <w:t xml:space="preserve"> value from one transition to the next transi</w:t>
+        <w:t>V</w:t>
       </w:r>
       <w:r>
         <w:rPr>
@@ -493,9 +558,10 @@
           <w:color w:val="auto"/>
           <w:sz w:val="28"/>
           <w:szCs w:val="28"/>
+          <w:vertAlign w:val="subscript"/>
           <w:lang w:val="en-US"/>
         </w:rPr>
-        <w:t>tion</w:t>
+        <w:t>out</w:t>
       </w:r>
       <w:r>
         <w:rPr>
@@ -508,11 +574,11 @@
           <w:smallCaps w:val="0"/>
           <w:noProof w:val="0"/>
           <w:color w:val="auto"/>
-          <w:sz w:val="28"/>
-          <w:szCs w:val="28"/>
+          <w:sz w:val="32"/>
+          <w:szCs w:val="32"/>
           <w:lang w:val="en-US"/>
         </w:rPr>
-        <w:t xml:space="preserve"> and ideal value</w:t>
+        <w:t xml:space="preserve"> </w:t>
       </w:r>
       <w:r>
         <w:rPr>
@@ -529,6 +595,57 @@
           <w:szCs w:val="28"/>
           <w:lang w:val="en-US"/>
         </w:rPr>
+        <w:t>value from one transition to the next transi</w:t>
+      </w:r>
+      <w:r>
+        <w:rPr>
+          <w:rFonts w:ascii="Times New Roman" w:hAnsi="Times New Roman" w:eastAsia="Times New Roman" w:cs="Times New Roman"/>
+          <w:b w:val="0"/>
+          <w:bCs w:val="0"/>
+          <w:i w:val="0"/>
+          <w:iCs w:val="0"/>
+          <w:caps w:val="0"/>
+          <w:smallCaps w:val="0"/>
+          <w:noProof w:val="0"/>
+          <w:color w:val="auto"/>
+          <w:sz w:val="28"/>
+          <w:szCs w:val="28"/>
+          <w:lang w:val="en-US"/>
+        </w:rPr>
+        <w:t>tion</w:t>
+      </w:r>
+      <w:r>
+        <w:rPr>
+          <w:rFonts w:ascii="Times New Roman" w:hAnsi="Times New Roman" w:eastAsia="Times New Roman" w:cs="Times New Roman"/>
+          <w:b w:val="0"/>
+          <w:bCs w:val="0"/>
+          <w:i w:val="0"/>
+          <w:iCs w:val="0"/>
+          <w:caps w:val="0"/>
+          <w:smallCaps w:val="0"/>
+          <w:noProof w:val="0"/>
+          <w:color w:val="auto"/>
+          <w:sz w:val="28"/>
+          <w:szCs w:val="28"/>
+          <w:lang w:val="en-US"/>
+        </w:rPr>
+        <w:t xml:space="preserve"> and ideal value</w:t>
+      </w:r>
+      <w:r>
+        <w:rPr>
+          <w:rFonts w:ascii="Times New Roman" w:hAnsi="Times New Roman" w:eastAsia="Times New Roman" w:cs="Times New Roman"/>
+          <w:b w:val="0"/>
+          <w:bCs w:val="0"/>
+          <w:i w:val="0"/>
+          <w:iCs w:val="0"/>
+          <w:caps w:val="0"/>
+          <w:smallCaps w:val="0"/>
+          <w:noProof w:val="0"/>
+          <w:color w:val="auto"/>
+          <w:sz w:val="28"/>
+          <w:szCs w:val="28"/>
+          <w:lang w:val="en-US"/>
+        </w:rPr>
         <w:t>.</w:t>
       </w:r>
     </w:p>
@@ -695,33 +812,113 @@
     </w:p>
     <w:p>
       <w:pPr>
-        <w:pStyle w:val="Normal"/>
-        <w:ind w:left="0"/>
-        <w:jc w:val="left"/>
-        <w:rPr>
-          <w:rFonts w:ascii="Times New Roman" w:hAnsi="Times New Roman" w:eastAsia="Times New Roman" w:cs="Times New Roman"/>
-          <w:b w:val="0"/>
-          <w:bCs w:val="0"/>
-          <w:sz w:val="28"/>
-          <w:szCs w:val="28"/>
-          <w:u w:val="none"/>
-        </w:rPr>
-      </w:pPr>
-    </w:p>
-    <w:p>
-      <w:pPr>
-        <w:pStyle w:val="Normal"/>
-        <w:ind w:left="0"/>
-        <w:jc w:val="left"/>
-        <w:rPr>
-          <w:rFonts w:ascii="Times New Roman" w:hAnsi="Times New Roman" w:eastAsia="Times New Roman" w:cs="Times New Roman"/>
-          <w:b w:val="0"/>
-          <w:bCs w:val="0"/>
-          <w:sz w:val="28"/>
-          <w:szCs w:val="28"/>
-          <w:u w:val="none"/>
-        </w:rPr>
-      </w:pPr>
+        <w:pStyle w:val="ListParagraph"/>
+        <w:numPr>
+          <w:ilvl w:val="0"/>
+          <w:numId w:val="3"/>
+        </w:numPr>
+        <w:jc w:val="left"/>
+        <w:rPr>
+          <w:noProof w:val="0"/>
+          <w:lang w:val="en-US"/>
+        </w:rPr>
+      </w:pPr>
+      <w:r>
+        <w:rPr>
+          <w:rFonts w:ascii="Times New Roman" w:hAnsi="Times New Roman" w:eastAsia="Times New Roman" w:cs="Times New Roman"/>
+          <w:b w:val="0"/>
+          <w:bCs w:val="0"/>
+          <w:sz w:val="28"/>
+          <w:szCs w:val="28"/>
+          <w:u w:val="none"/>
+        </w:rPr>
+        <w:t xml:space="preserve">If the INL of a DAC is less than </w:t>
+      </w:r>
+      <w:r>
+        <w:rPr>
+          <w:rFonts w:ascii="Times New Roman" w:hAnsi="Times New Roman" w:eastAsia="Times New Roman" w:cs="Times New Roman"/>
+          <w:b w:val="0"/>
+          <w:bCs w:val="0"/>
+          <w:i w:val="0"/>
+          <w:iCs w:val="0"/>
+          <w:caps w:val="0"/>
+          <w:smallCaps w:val="0"/>
+          <w:noProof w:val="0"/>
+          <w:color w:val="auto"/>
+          <w:sz w:val="28"/>
+          <w:szCs w:val="28"/>
+          <w:lang w:val="en-US"/>
+        </w:rPr>
+        <w:t>±0.5</w:t>
+      </w:r>
+      <w:r>
+        <w:rPr>
+          <w:rFonts w:ascii="Times New Roman" w:hAnsi="Times New Roman" w:eastAsia="Times New Roman" w:cs="Times New Roman"/>
+          <w:b w:val="0"/>
+          <w:bCs w:val="0"/>
+          <w:i w:val="0"/>
+          <w:iCs w:val="0"/>
+          <w:caps w:val="0"/>
+          <w:smallCaps w:val="0"/>
+          <w:noProof w:val="0"/>
+          <w:color w:val="auto"/>
+          <w:sz w:val="28"/>
+          <w:szCs w:val="28"/>
+          <w:lang w:val="en-US"/>
+        </w:rPr>
+        <w:t xml:space="preserve"> </w:t>
+      </w:r>
+      <w:r>
+        <w:rPr>
+          <w:rFonts w:ascii="Times New Roman" w:hAnsi="Times New Roman" w:eastAsia="Times New Roman" w:cs="Times New Roman"/>
+          <w:b w:val="0"/>
+          <w:bCs w:val="0"/>
+          <w:i w:val="0"/>
+          <w:iCs w:val="0"/>
+          <w:caps w:val="0"/>
+          <w:smallCaps w:val="0"/>
+          <w:noProof w:val="0"/>
+          <w:color w:val="auto"/>
+          <w:sz w:val="28"/>
+          <w:szCs w:val="28"/>
+          <w:lang w:val="en-US"/>
+        </w:rPr>
+        <w:t>LSb</w:t>
+      </w:r>
+      <w:r>
+        <w:rPr>
+          <w:rFonts w:ascii="Times New Roman" w:hAnsi="Times New Roman" w:eastAsia="Times New Roman" w:cs="Times New Roman"/>
+          <w:b w:val="0"/>
+          <w:bCs w:val="0"/>
+          <w:i w:val="0"/>
+          <w:iCs w:val="0"/>
+          <w:caps w:val="0"/>
+          <w:smallCaps w:val="0"/>
+          <w:noProof w:val="0"/>
+          <w:color w:val="auto"/>
+          <w:sz w:val="28"/>
+          <w:szCs w:val="28"/>
+          <w:lang w:val="en-US"/>
+        </w:rPr>
+        <w:t>, the input-output characteristic is monotonic</w:t>
+      </w:r>
+      <w:r>
+        <w:rPr>
+          <w:rFonts w:ascii="Times New Roman" w:hAnsi="Times New Roman" w:eastAsia="Times New Roman" w:cs="Times New Roman"/>
+          <w:b w:val="0"/>
+          <w:bCs w:val="0"/>
+          <w:i w:val="0"/>
+          <w:iCs w:val="0"/>
+          <w:caps w:val="0"/>
+          <w:smallCaps w:val="0"/>
+          <w:noProof w:val="0"/>
+          <w:color w:val="auto"/>
+          <w:sz w:val="28"/>
+          <w:szCs w:val="28"/>
+          <w:lang w:val="en-US"/>
+        </w:rPr>
+        <w:t xml:space="preserve">. </w:t>
+      </w:r>
     </w:p>
     <w:p>
       <w:pPr>
@@ -943,7 +1140,29 @@
           <w:szCs w:val="28"/>
           <w:u w:val="none"/>
         </w:rPr>
-        <w:t>It is a tab which gives detailed explanation about DNL and INL concepts to the user.</w:t>
+        <w:t xml:space="preserve">It is a </w:t>
+      </w:r>
+      <w:r>
+        <w:rPr>
+          <w:rFonts w:ascii="Times New Roman" w:hAnsi="Times New Roman" w:eastAsia="Times New Roman" w:cs="Times New Roman"/>
+          <w:b w:val="0"/>
+          <w:bCs w:val="0"/>
+          <w:sz w:val="28"/>
+          <w:szCs w:val="28"/>
+          <w:u w:val="none"/>
+        </w:rPr>
+        <w:t>page which</w:t>
+      </w:r>
+      <w:r>
+        <w:rPr>
+          <w:rFonts w:ascii="Times New Roman" w:hAnsi="Times New Roman" w:eastAsia="Times New Roman" w:cs="Times New Roman"/>
+          <w:b w:val="0"/>
+          <w:bCs w:val="0"/>
+          <w:sz w:val="28"/>
+          <w:szCs w:val="28"/>
+          <w:u w:val="none"/>
+        </w:rPr>
+        <w:t xml:space="preserve"> gives detailed explanation about DNL and INL concepts to the user.</w:t>
       </w:r>
     </w:p>
     <w:p>
@@ -1082,6 +1301,37 @@
       <w:pPr>
         <w:pStyle w:val="ListParagraph"/>
         <w:numPr>
+          <w:ilvl w:val="1"/>
+          <w:numId w:val="20"/>
+        </w:numPr>
+        <w:jc w:val="left"/>
+        <w:rPr>
+          <w:rFonts w:ascii="Times New Roman" w:hAnsi="Times New Roman" w:eastAsia="Times New Roman" w:cs="Times New Roman"/>
+          <w:b w:val="0"/>
+          <w:bCs w:val="0"/>
+          <w:color w:val="0070C0"/>
+          <w:sz w:val="28"/>
+          <w:szCs w:val="28"/>
+          <w:u w:val="none"/>
+        </w:rPr>
+      </w:pPr>
+      <w:r>
+        <w:rPr>
+          <w:rFonts w:ascii="Times New Roman" w:hAnsi="Times New Roman" w:eastAsia="Times New Roman" w:cs="Times New Roman"/>
+          <w:b w:val="0"/>
+          <w:bCs w:val="0"/>
+          <w:color w:val="0070C0"/>
+          <w:sz w:val="28"/>
+          <w:szCs w:val="28"/>
+          <w:u w:val="none"/>
+        </w:rPr>
+        <w:t>Can be constant for the INL DNL test</w:t>
+      </w:r>
+    </w:p>
+    <w:p>
+      <w:pPr>
+        <w:pStyle w:val="ListParagraph"/>
+        <w:numPr>
           <w:ilvl w:val="0"/>
           <w:numId w:val="20"/>
         </w:numPr>
@@ -1104,7 +1354,40 @@
           <w:szCs w:val="28"/>
           <w:u w:val="none"/>
         </w:rPr>
-        <w:t xml:space="preserve">What are the concepts that need to be displayed </w:t>
+        <w:t xml:space="preserve">What are the </w:t>
+      </w:r>
+      <w:r>
+        <w:rPr>
+          <w:rFonts w:ascii="Times New Roman" w:hAnsi="Times New Roman" w:eastAsia="Times New Roman" w:cs="Times New Roman"/>
+          <w:b w:val="0"/>
+          <w:bCs w:val="0"/>
+          <w:sz w:val="28"/>
+          <w:szCs w:val="28"/>
+          <w:u w:val="none"/>
+        </w:rPr>
+        <w:t>additional</w:t>
+      </w:r>
+      <w:r>
+        <w:rPr>
+          <w:rFonts w:ascii="Times New Roman" w:hAnsi="Times New Roman" w:eastAsia="Times New Roman" w:cs="Times New Roman"/>
+          <w:b w:val="0"/>
+          <w:bCs w:val="0"/>
+          <w:sz w:val="28"/>
+          <w:szCs w:val="28"/>
+          <w:u w:val="none"/>
+        </w:rPr>
+        <w:t xml:space="preserve"> </w:t>
+      </w:r>
+      <w:r>
+        <w:rPr>
+          <w:rFonts w:ascii="Times New Roman" w:hAnsi="Times New Roman" w:eastAsia="Times New Roman" w:cs="Times New Roman"/>
+          <w:b w:val="0"/>
+          <w:bCs w:val="0"/>
+          <w:sz w:val="28"/>
+          <w:szCs w:val="28"/>
+          <w:u w:val="none"/>
+        </w:rPr>
+        <w:t xml:space="preserve">concepts that need to be displayed </w:t>
       </w:r>
       <w:r>
         <w:rPr>
@@ -1137,7 +1420,134 @@
           <w:szCs w:val="28"/>
           <w:u w:val="none"/>
         </w:rPr>
-        <w:t>page?</w:t>
+        <w:t>page</w:t>
+      </w:r>
+      <w:r>
+        <w:rPr>
+          <w:rFonts w:ascii="Times New Roman" w:hAnsi="Times New Roman" w:eastAsia="Times New Roman" w:cs="Times New Roman"/>
+          <w:b w:val="0"/>
+          <w:bCs w:val="0"/>
+          <w:sz w:val="28"/>
+          <w:szCs w:val="28"/>
+          <w:u w:val="none"/>
+        </w:rPr>
+        <w:t xml:space="preserve"> other than DNL and INL?</w:t>
+      </w:r>
+    </w:p>
+    <w:p>
+      <w:pPr>
+        <w:pStyle w:val="ListParagraph"/>
+        <w:numPr>
+          <w:ilvl w:val="1"/>
+          <w:numId w:val="20"/>
+        </w:numPr>
+        <w:bidi w:val="0"/>
+        <w:spacing w:before="0" w:beforeAutospacing="off" w:after="160" w:afterAutospacing="off" w:line="259" w:lineRule="auto"/>
+        <w:ind w:left="1440" w:right="0" w:hanging="360"/>
+        <w:jc w:val="left"/>
+        <w:rPr>
+          <w:rFonts w:ascii="Times New Roman" w:hAnsi="Times New Roman" w:eastAsia="Times New Roman" w:cs="Times New Roman"/>
+          <w:b w:val="0"/>
+          <w:bCs w:val="0"/>
+          <w:color w:val="0070C0"/>
+          <w:sz w:val="28"/>
+          <w:szCs w:val="28"/>
+          <w:u w:val="none"/>
+        </w:rPr>
+      </w:pPr>
+      <w:r>
+        <w:rPr>
+          <w:rFonts w:ascii="Times New Roman" w:hAnsi="Times New Roman" w:eastAsia="Times New Roman" w:cs="Times New Roman"/>
+          <w:b w:val="0"/>
+          <w:bCs w:val="0"/>
+          <w:color w:val="0070C0"/>
+          <w:sz w:val="28"/>
+          <w:szCs w:val="28"/>
+          <w:u w:val="none"/>
+        </w:rPr>
+        <w:t>For each test, the corresponding details can be shown</w:t>
+      </w:r>
+    </w:p>
+    <w:p>
+      <w:pPr>
+        <w:pStyle w:val="ListParagraph"/>
+        <w:numPr>
+          <w:ilvl w:val="0"/>
+          <w:numId w:val="20"/>
+        </w:numPr>
+        <w:jc w:val="left"/>
+        <w:rPr>
+          <w:rFonts w:ascii="Times New Roman" w:hAnsi="Times New Roman" w:eastAsia="Times New Roman" w:cs="Times New Roman"/>
+          <w:b w:val="0"/>
+          <w:bCs w:val="0"/>
+          <w:sz w:val="28"/>
+          <w:szCs w:val="28"/>
+          <w:u w:val="none"/>
+        </w:rPr>
+      </w:pPr>
+      <w:r>
+        <w:rPr>
+          <w:rFonts w:ascii="Times New Roman" w:hAnsi="Times New Roman" w:eastAsia="Times New Roman" w:cs="Times New Roman"/>
+          <w:b w:val="0"/>
+          <w:bCs w:val="0"/>
+          <w:sz w:val="28"/>
+          <w:szCs w:val="28"/>
+          <w:u w:val="none"/>
+        </w:rPr>
+        <w:t xml:space="preserve">Whether the steps to take the test need to be displayed </w:t>
+      </w:r>
+      <w:r>
+        <w:rPr>
+          <w:rFonts w:ascii="Times New Roman" w:hAnsi="Times New Roman" w:eastAsia="Times New Roman" w:cs="Times New Roman"/>
+          <w:b w:val="0"/>
+          <w:bCs w:val="0"/>
+          <w:sz w:val="28"/>
+          <w:szCs w:val="28"/>
+          <w:u w:val="none"/>
+        </w:rPr>
+        <w:t>on</w:t>
+      </w:r>
+      <w:r>
+        <w:rPr>
+          <w:rFonts w:ascii="Times New Roman" w:hAnsi="Times New Roman" w:eastAsia="Times New Roman" w:cs="Times New Roman"/>
+          <w:b w:val="0"/>
+          <w:bCs w:val="0"/>
+          <w:sz w:val="28"/>
+          <w:szCs w:val="28"/>
+          <w:u w:val="none"/>
+        </w:rPr>
+        <w:t xml:space="preserve"> this page to the user like user manual?</w:t>
+      </w:r>
+    </w:p>
+    <w:p>
+      <w:pPr>
+        <w:pStyle w:val="ListParagraph"/>
+        <w:numPr>
+          <w:ilvl w:val="1"/>
+          <w:numId w:val="20"/>
+        </w:numPr>
+        <w:jc w:val="left"/>
+        <w:rPr>
+          <w:rFonts w:ascii="Times New Roman" w:hAnsi="Times New Roman" w:eastAsia="Times New Roman" w:cs="Times New Roman"/>
+          <w:b w:val="0"/>
+          <w:bCs w:val="0"/>
+          <w:color w:val="0070C0"/>
+          <w:sz w:val="28"/>
+          <w:szCs w:val="28"/>
+          <w:u w:val="none"/>
+        </w:rPr>
+      </w:pPr>
+      <w:r>
+        <w:rPr>
+          <w:rFonts w:ascii="Times New Roman" w:hAnsi="Times New Roman" w:eastAsia="Times New Roman" w:cs="Times New Roman"/>
+          <w:b w:val="0"/>
+          <w:bCs w:val="0"/>
+          <w:color w:val="0070C0"/>
+          <w:sz w:val="28"/>
+          <w:szCs w:val="28"/>
+          <w:u w:val="none"/>
+        </w:rPr>
+        <w:t>Not necessary</w:t>
       </w:r>
     </w:p>
     <w:p>
@@ -1483,6 +1893,39 @@
       <w:pPr>
         <w:pStyle w:val="ListParagraph"/>
         <w:numPr>
+          <w:ilvl w:val="1"/>
+          <w:numId w:val="21"/>
+        </w:numPr>
+        <w:spacing w:before="0" w:beforeAutospacing="off" w:after="160" w:afterAutospacing="off" w:line="259" w:lineRule="auto"/>
+        <w:ind w:right="0"/>
+        <w:jc w:val="left"/>
+        <w:rPr>
+          <w:rFonts w:ascii="Times New Roman" w:hAnsi="Times New Roman" w:eastAsia="Times New Roman" w:cs="Times New Roman"/>
+          <w:b w:val="0"/>
+          <w:bCs w:val="0"/>
+          <w:color w:val="0070C0"/>
+          <w:sz w:val="28"/>
+          <w:szCs w:val="28"/>
+          <w:u w:val="none"/>
+        </w:rPr>
+      </w:pPr>
+      <w:r>
+        <w:rPr>
+          <w:rFonts w:ascii="Times New Roman" w:hAnsi="Times New Roman" w:eastAsia="Times New Roman" w:cs="Times New Roman"/>
+          <w:b w:val="0"/>
+          <w:bCs w:val="0"/>
+          <w:color w:val="0070C0"/>
+          <w:sz w:val="28"/>
+          <w:szCs w:val="28"/>
+          <w:u w:val="none"/>
+        </w:rPr>
+        <w:t>All tests can be instantaneous, meaning you will not be able to switch the modes during the test</w:t>
+      </w:r>
+    </w:p>
+    <w:p>
+      <w:pPr>
+        <w:pStyle w:val="ListParagraph"/>
+        <w:numPr>
           <w:ilvl w:val="0"/>
           <w:numId w:val="21"/>
         </w:numPr>
@@ -1519,7 +1962,76 @@
           <w:szCs w:val="28"/>
           <w:u w:val="none"/>
         </w:rPr>
-        <w:t>set after selecting the operation.</w:t>
+        <w:t>set after selecting the operation</w:t>
+      </w:r>
+      <w:r>
+        <w:rPr>
+          <w:rFonts w:ascii="Times New Roman" w:hAnsi="Times New Roman" w:eastAsia="Times New Roman" w:cs="Times New Roman"/>
+          <w:b w:val="0"/>
+          <w:bCs w:val="0"/>
+          <w:sz w:val="28"/>
+          <w:szCs w:val="28"/>
+          <w:u w:val="none"/>
+        </w:rPr>
+        <w:t>?</w:t>
+      </w:r>
+    </w:p>
+    <w:p>
+      <w:pPr>
+        <w:pStyle w:val="ListParagraph"/>
+        <w:numPr>
+          <w:ilvl w:val="1"/>
+          <w:numId w:val="21"/>
+        </w:numPr>
+        <w:bidi w:val="0"/>
+        <w:spacing w:before="0" w:beforeAutospacing="off" w:after="160" w:afterAutospacing="off" w:line="259" w:lineRule="auto"/>
+        <w:ind w:right="0"/>
+        <w:jc w:val="left"/>
+        <w:rPr>
+          <w:rFonts w:ascii="Times New Roman" w:hAnsi="Times New Roman" w:eastAsia="Times New Roman" w:cs="Times New Roman"/>
+          <w:b w:val="0"/>
+          <w:bCs w:val="0"/>
+          <w:color w:val="0070C0"/>
+          <w:sz w:val="28"/>
+          <w:szCs w:val="28"/>
+          <w:u w:val="none"/>
+        </w:rPr>
+      </w:pPr>
+      <w:r>
+        <w:rPr>
+          <w:rFonts w:ascii="Times New Roman" w:hAnsi="Times New Roman" w:eastAsia="Times New Roman" w:cs="Times New Roman"/>
+          <w:b w:val="0"/>
+          <w:bCs w:val="0"/>
+          <w:color w:val="0070C0"/>
+          <w:sz w:val="28"/>
+          <w:szCs w:val="28"/>
+          <w:u w:val="none"/>
+        </w:rPr>
+        <w:t xml:space="preserve">Please elaborate. I </w:t>
+      </w:r>
+      <w:r>
+        <w:rPr>
+          <w:rFonts w:ascii="Times New Roman" w:hAnsi="Times New Roman" w:eastAsia="Times New Roman" w:cs="Times New Roman"/>
+          <w:b w:val="0"/>
+          <w:bCs w:val="0"/>
+          <w:color w:val="0070C0"/>
+          <w:sz w:val="28"/>
+          <w:szCs w:val="28"/>
+          <w:u w:val="none"/>
+        </w:rPr>
+        <w:t>couldn’t</w:t>
+      </w:r>
+      <w:r>
+        <w:rPr>
+          <w:rFonts w:ascii="Times New Roman" w:hAnsi="Times New Roman" w:eastAsia="Times New Roman" w:cs="Times New Roman"/>
+          <w:b w:val="0"/>
+          <w:bCs w:val="0"/>
+          <w:color w:val="0070C0"/>
+          <w:sz w:val="28"/>
+          <w:szCs w:val="28"/>
+          <w:u w:val="none"/>
+        </w:rPr>
+        <w:t xml:space="preserve"> get your question</w:t>
       </w:r>
     </w:p>
     <w:p>
@@ -1669,18 +2181,73 @@
           <w:szCs w:val="28"/>
           <w:u w:val="none"/>
         </w:rPr>
-        <w:t xml:space="preserve">It displays the steps that are needed to </w:t>
-      </w:r>
-      <w:r>
-        <w:rPr>
-          <w:rFonts w:ascii="Times New Roman" w:hAnsi="Times New Roman" w:eastAsia="Times New Roman" w:cs="Times New Roman"/>
-          <w:b w:val="0"/>
-          <w:bCs w:val="0"/>
-          <w:sz w:val="28"/>
-          <w:szCs w:val="28"/>
-          <w:u w:val="none"/>
-        </w:rPr>
-        <w:t>proceed with</w:t>
+        <w:t xml:space="preserve">It </w:t>
+      </w:r>
+      <w:r>
+        <w:rPr>
+          <w:rFonts w:ascii="Times New Roman" w:hAnsi="Times New Roman" w:eastAsia="Times New Roman" w:cs="Times New Roman"/>
+          <w:b w:val="0"/>
+          <w:bCs w:val="0"/>
+          <w:sz w:val="28"/>
+          <w:szCs w:val="28"/>
+          <w:u w:val="none"/>
+        </w:rPr>
+        <w:t>is the place where the parameters are given</w:t>
+      </w:r>
+      <w:r>
+        <w:rPr>
+          <w:rFonts w:ascii="Times New Roman" w:hAnsi="Times New Roman" w:eastAsia="Times New Roman" w:cs="Times New Roman"/>
+          <w:b w:val="0"/>
+          <w:bCs w:val="0"/>
+          <w:sz w:val="28"/>
+          <w:szCs w:val="28"/>
+          <w:u w:val="none"/>
+        </w:rPr>
+        <w:t xml:space="preserve"> </w:t>
+      </w:r>
+      <w:r>
+        <w:rPr>
+          <w:rFonts w:ascii="Times New Roman" w:hAnsi="Times New Roman" w:eastAsia="Times New Roman" w:cs="Times New Roman"/>
+          <w:b w:val="0"/>
+          <w:bCs w:val="0"/>
+          <w:sz w:val="28"/>
+          <w:szCs w:val="28"/>
+          <w:u w:val="none"/>
+        </w:rPr>
+        <w:t xml:space="preserve">to the application </w:t>
+      </w:r>
+      <w:r>
+        <w:rPr>
+          <w:rFonts w:ascii="Times New Roman" w:hAnsi="Times New Roman" w:eastAsia="Times New Roman" w:cs="Times New Roman"/>
+          <w:b w:val="0"/>
+          <w:bCs w:val="0"/>
+          <w:sz w:val="28"/>
+          <w:szCs w:val="28"/>
+          <w:u w:val="none"/>
+        </w:rPr>
+        <w:t xml:space="preserve">that are needed to </w:t>
+      </w:r>
+      <w:r>
+        <w:rPr>
+          <w:rFonts w:ascii="Times New Roman" w:hAnsi="Times New Roman" w:eastAsia="Times New Roman" w:cs="Times New Roman"/>
+          <w:b w:val="0"/>
+          <w:bCs w:val="0"/>
+          <w:sz w:val="28"/>
+          <w:szCs w:val="28"/>
+          <w:u w:val="none"/>
+        </w:rPr>
+        <w:t>proceed</w:t>
+      </w:r>
+      <w:r>
+        <w:rPr>
+          <w:rFonts w:ascii="Times New Roman" w:hAnsi="Times New Roman" w:eastAsia="Times New Roman" w:cs="Times New Roman"/>
+          <w:b w:val="0"/>
+          <w:bCs w:val="0"/>
+          <w:sz w:val="28"/>
+          <w:szCs w:val="28"/>
+          <w:u w:val="none"/>
+        </w:rPr>
+        <w:t xml:space="preserve"> with</w:t>
       </w:r>
       <w:r>
         <w:rPr>
@@ -1851,7 +2418,7 @@
       <w:pPr>
         <w:pStyle w:val="ListParagraph"/>
         <w:numPr>
-          <w:ilvl w:val="0"/>
+          <w:ilvl w:val="1"/>
           <w:numId w:val="23"/>
         </w:numPr>
         <w:bidi w:val="0"/>
@@ -1862,21 +2429,93 @@
           <w:rFonts w:ascii="Times New Roman" w:hAnsi="Times New Roman" w:eastAsia="Times New Roman" w:cs="Times New Roman"/>
           <w:b w:val="0"/>
           <w:bCs w:val="0"/>
-          <w:sz w:val="28"/>
-          <w:szCs w:val="28"/>
-          <w:u w:val="none"/>
-        </w:rPr>
-      </w:pPr>
-      <w:r>
-        <w:rPr>
-          <w:rFonts w:ascii="Times New Roman" w:hAnsi="Times New Roman" w:eastAsia="Times New Roman" w:cs="Times New Roman"/>
-          <w:b w:val="0"/>
-          <w:bCs w:val="0"/>
-          <w:sz w:val="28"/>
-          <w:szCs w:val="28"/>
-          <w:u w:val="none"/>
-        </w:rPr>
-        <w:t>Whether the configuration needs to be updated from any file?</w:t>
+          <w:color w:val="0070C0"/>
+          <w:sz w:val="28"/>
+          <w:szCs w:val="28"/>
+          <w:u w:val="none"/>
+        </w:rPr>
+      </w:pPr>
+      <w:r>
+        <w:rPr>
+          <w:rFonts w:ascii="Times New Roman" w:hAnsi="Times New Roman" w:eastAsia="Times New Roman" w:cs="Times New Roman"/>
+          <w:b w:val="0"/>
+          <w:bCs w:val="0"/>
+          <w:color w:val="0070C0"/>
+          <w:sz w:val="28"/>
+          <w:szCs w:val="28"/>
+          <w:u w:val="none"/>
+        </w:rPr>
+        <w:t xml:space="preserve">We need to specify the instrument configs and measurement configs for the </w:t>
+      </w:r>
+      <w:r>
+        <w:rPr>
+          <w:rFonts w:ascii="Times New Roman" w:hAnsi="Times New Roman" w:eastAsia="Times New Roman" w:cs="Times New Roman"/>
+          <w:b w:val="0"/>
+          <w:bCs w:val="0"/>
+          <w:color w:val="0070C0"/>
+          <w:sz w:val="28"/>
+          <w:szCs w:val="28"/>
+          <w:u w:val="none"/>
+        </w:rPr>
+        <w:t>particular test.</w:t>
+      </w:r>
+    </w:p>
+    <w:p>
+      <w:pPr>
+        <w:pStyle w:val="ListParagraph"/>
+        <w:numPr>
+          <w:ilvl w:val="1"/>
+          <w:numId w:val="23"/>
+        </w:numPr>
+        <w:bidi w:val="0"/>
+        <w:spacing w:before="0" w:beforeAutospacing="off" w:after="160" w:afterAutospacing="off" w:line="259" w:lineRule="auto"/>
+        <w:ind w:right="0"/>
+        <w:jc w:val="left"/>
+        <w:rPr>
+          <w:rFonts w:ascii="Times New Roman" w:hAnsi="Times New Roman" w:eastAsia="Times New Roman" w:cs="Times New Roman"/>
+          <w:b w:val="0"/>
+          <w:bCs w:val="0"/>
+          <w:color w:val="0070C0"/>
+          <w:sz w:val="28"/>
+          <w:szCs w:val="28"/>
+          <w:u w:val="none"/>
+        </w:rPr>
+      </w:pPr>
+      <w:r>
+        <w:rPr>
+          <w:rFonts w:ascii="Times New Roman" w:hAnsi="Times New Roman" w:eastAsia="Times New Roman" w:cs="Times New Roman"/>
+          <w:b w:val="0"/>
+          <w:bCs w:val="0"/>
+          <w:color w:val="0070C0"/>
+          <w:sz w:val="28"/>
+          <w:szCs w:val="28"/>
+          <w:u w:val="none"/>
+        </w:rPr>
+        <w:t xml:space="preserve">In this case, instrument config can be empty, and measurement config can </w:t>
+      </w:r>
+      <w:r>
+        <w:rPr>
+          <w:rFonts w:ascii="Times New Roman" w:hAnsi="Times New Roman" w:eastAsia="Times New Roman" w:cs="Times New Roman"/>
+          <w:b w:val="0"/>
+          <w:bCs w:val="0"/>
+          <w:color w:val="0070C0"/>
+          <w:sz w:val="28"/>
+          <w:szCs w:val="28"/>
+          <w:u w:val="none"/>
+        </w:rPr>
+        <w:t>contain</w:t>
+      </w:r>
+      <w:r>
+        <w:rPr>
+          <w:rFonts w:ascii="Times New Roman" w:hAnsi="Times New Roman" w:eastAsia="Times New Roman" w:cs="Times New Roman"/>
+          <w:b w:val="0"/>
+          <w:bCs w:val="0"/>
+          <w:color w:val="0070C0"/>
+          <w:sz w:val="28"/>
+          <w:szCs w:val="28"/>
+          <w:u w:val="none"/>
+        </w:rPr>
+        <w:t xml:space="preserve"> the interpolation method.</w:t>
       </w:r>
     </w:p>
     <w:p>
@@ -2035,6 +2674,29 @@
         </w:rPr>
         <w:t xml:space="preserve"> the DNL and INL results in this tab</w:t>
       </w:r>
+      <w:r>
+        <w:rPr>
+          <w:rFonts w:ascii="Times New Roman" w:hAnsi="Times New Roman" w:eastAsia="Times New Roman" w:cs="Times New Roman"/>
+          <w:b w:val="0"/>
+          <w:bCs w:val="0"/>
+          <w:sz w:val="28"/>
+          <w:szCs w:val="28"/>
+          <w:u w:val="none"/>
+        </w:rPr>
+        <w:t xml:space="preserve"> </w:t>
+      </w:r>
+      <w:r>
+        <w:rPr>
+          <w:rFonts w:ascii="Times New Roman" w:hAnsi="Times New Roman" w:eastAsia="Times New Roman" w:cs="Times New Roman"/>
+          <w:b w:val="0"/>
+          <w:bCs w:val="0"/>
+          <w:color w:val="0070C0"/>
+          <w:sz w:val="28"/>
+          <w:szCs w:val="28"/>
+          <w:u w:val="none"/>
+        </w:rPr>
+        <w:t>– for any selected code, it shall display the DNL and INL values</w:t>
+      </w:r>
     </w:p>
     <w:p>
       <w:pPr>
@@ -2149,7 +2811,7 @@
       <w:pPr>
         <w:pStyle w:val="ListParagraph"/>
         <w:numPr>
-          <w:ilvl w:val="0"/>
+          <w:ilvl w:val="1"/>
           <w:numId w:val="21"/>
         </w:numPr>
         <w:bidi w:val="0"/>
@@ -2160,43 +2822,23 @@
           <w:rFonts w:ascii="Times New Roman" w:hAnsi="Times New Roman" w:eastAsia="Times New Roman" w:cs="Times New Roman"/>
           <w:b w:val="0"/>
           <w:bCs w:val="0"/>
-          <w:sz w:val="28"/>
-          <w:szCs w:val="28"/>
-          <w:u w:val="none"/>
-        </w:rPr>
-      </w:pPr>
-      <w:r>
-        <w:rPr>
-          <w:rFonts w:ascii="Times New Roman" w:hAnsi="Times New Roman" w:eastAsia="Times New Roman" w:cs="Times New Roman"/>
-          <w:b w:val="0"/>
-          <w:bCs w:val="0"/>
-          <w:sz w:val="28"/>
-          <w:szCs w:val="28"/>
-          <w:u w:val="none"/>
-        </w:rPr>
-        <w:t xml:space="preserve">At what rate does the data need to be </w:t>
-      </w:r>
-      <w:r>
-        <w:rPr>
-          <w:rFonts w:ascii="Times New Roman" w:hAnsi="Times New Roman" w:eastAsia="Times New Roman" w:cs="Times New Roman"/>
-          <w:b w:val="0"/>
-          <w:bCs w:val="0"/>
-          <w:sz w:val="28"/>
-          <w:szCs w:val="28"/>
-          <w:u w:val="none"/>
-        </w:rPr>
-        <w:t>plotted</w:t>
-      </w:r>
-      <w:r>
-        <w:rPr>
-          <w:rFonts w:ascii="Times New Roman" w:hAnsi="Times New Roman" w:eastAsia="Times New Roman" w:cs="Times New Roman"/>
-          <w:b w:val="0"/>
-          <w:bCs w:val="0"/>
-          <w:sz w:val="28"/>
-          <w:szCs w:val="28"/>
-          <w:u w:val="none"/>
-        </w:rPr>
-        <w:t xml:space="preserve"> in the graph?</w:t>
+          <w:color w:val="0070C0"/>
+          <w:sz w:val="28"/>
+          <w:szCs w:val="28"/>
+          <w:u w:val="none"/>
+        </w:rPr>
+      </w:pPr>
+      <w:r>
+        <w:rPr>
+          <w:rFonts w:ascii="Times New Roman" w:hAnsi="Times New Roman" w:eastAsia="Times New Roman" w:cs="Times New Roman"/>
+          <w:b w:val="0"/>
+          <w:bCs w:val="0"/>
+          <w:color w:val="0070C0"/>
+          <w:sz w:val="28"/>
+          <w:szCs w:val="28"/>
+          <w:u w:val="none"/>
+        </w:rPr>
+        <w:t>Currently, it can be a simulated INL DNL test. The analog/digital values can be generated in software layer itself</w:t>
       </w:r>
     </w:p>
     <w:p>
@@ -2257,6 +2899,64 @@
       <w:pPr>
         <w:pStyle w:val="ListParagraph"/>
         <w:numPr>
+          <w:ilvl w:val="1"/>
+          <w:numId w:val="21"/>
+        </w:numPr>
+        <w:bidi w:val="0"/>
+        <w:spacing w:before="0" w:beforeAutospacing="off" w:after="160" w:afterAutospacing="off" w:line="259" w:lineRule="auto"/>
+        <w:ind w:right="0"/>
+        <w:jc w:val="left"/>
+        <w:rPr>
+          <w:rFonts w:ascii="Times New Roman" w:hAnsi="Times New Roman" w:eastAsia="Times New Roman" w:cs="Times New Roman"/>
+          <w:b w:val="0"/>
+          <w:bCs w:val="0"/>
+          <w:color w:val="0070C0"/>
+          <w:sz w:val="28"/>
+          <w:szCs w:val="28"/>
+          <w:u w:val="none"/>
+        </w:rPr>
+      </w:pPr>
+      <w:r>
+        <w:rPr>
+          <w:rFonts w:ascii="Times New Roman" w:hAnsi="Times New Roman" w:eastAsia="Times New Roman" w:cs="Times New Roman"/>
+          <w:b w:val="0"/>
+          <w:bCs w:val="0"/>
+          <w:color w:val="0070C0"/>
+          <w:sz w:val="28"/>
+          <w:szCs w:val="28"/>
+          <w:u w:val="none"/>
+        </w:rPr>
+        <w:t xml:space="preserve">It </w:t>
+      </w:r>
+      <w:r>
+        <w:rPr>
+          <w:rFonts w:ascii="Times New Roman" w:hAnsi="Times New Roman" w:eastAsia="Times New Roman" w:cs="Times New Roman"/>
+          <w:b w:val="0"/>
+          <w:bCs w:val="0"/>
+          <w:color w:val="0070C0"/>
+          <w:sz w:val="28"/>
+          <w:szCs w:val="28"/>
+          <w:u w:val="none"/>
+        </w:rPr>
+        <w:t>has to</w:t>
+      </w:r>
+      <w:r>
+        <w:rPr>
+          <w:rFonts w:ascii="Times New Roman" w:hAnsi="Times New Roman" w:eastAsia="Times New Roman" w:cs="Times New Roman"/>
+          <w:b w:val="0"/>
+          <w:bCs w:val="0"/>
+          <w:color w:val="0070C0"/>
+          <w:sz w:val="28"/>
+          <w:szCs w:val="28"/>
+          <w:u w:val="none"/>
+        </w:rPr>
+        <w:t xml:space="preserve"> display the complete graph for all values</w:t>
+      </w:r>
+    </w:p>
+    <w:p>
+      <w:pPr>
+        <w:pStyle w:val="ListParagraph"/>
+        <w:numPr>
           <w:ilvl w:val="0"/>
           <w:numId w:val="21"/>
         </w:numPr>
@@ -2298,25 +2998,210 @@
     </w:p>
     <w:p>
       <w:pPr>
+        <w:pStyle w:val="ListParagraph"/>
+        <w:numPr>
+          <w:ilvl w:val="1"/>
+          <w:numId w:val="21"/>
+        </w:numPr>
+        <w:bidi w:val="0"/>
+        <w:spacing w:before="0" w:beforeAutospacing="off" w:after="160" w:afterAutospacing="off" w:line="259" w:lineRule="auto"/>
+        <w:ind w:right="0"/>
+        <w:jc w:val="left"/>
+        <w:rPr>
+          <w:rFonts w:ascii="Times New Roman" w:hAnsi="Times New Roman" w:eastAsia="Times New Roman" w:cs="Times New Roman"/>
+          <w:b w:val="0"/>
+          <w:bCs w:val="0"/>
+          <w:color w:val="0070C0"/>
+          <w:sz w:val="28"/>
+          <w:szCs w:val="28"/>
+          <w:u w:val="none"/>
+        </w:rPr>
+      </w:pPr>
+      <w:r>
+        <w:rPr>
+          <w:rFonts w:ascii="Times New Roman" w:hAnsi="Times New Roman" w:eastAsia="Times New Roman" w:cs="Times New Roman"/>
+          <w:b w:val="0"/>
+          <w:bCs w:val="0"/>
+          <w:color w:val="0070C0"/>
+          <w:sz w:val="28"/>
+          <w:szCs w:val="28"/>
+          <w:u w:val="none"/>
+        </w:rPr>
+        <w:t>Yes</w:t>
+      </w:r>
+    </w:p>
+    <w:p>
+      <w:pPr>
+        <w:pStyle w:val="ListParagraph"/>
+        <w:numPr>
+          <w:ilvl w:val="0"/>
+          <w:numId w:val="21"/>
+        </w:numPr>
+        <w:bidi w:val="0"/>
+        <w:spacing w:before="0" w:beforeAutospacing="off" w:after="160" w:afterAutospacing="off" w:line="259" w:lineRule="auto"/>
+        <w:ind w:right="0"/>
+        <w:jc w:val="left"/>
+        <w:rPr>
+          <w:rFonts w:ascii="Times New Roman" w:hAnsi="Times New Roman" w:eastAsia="Times New Roman" w:cs="Times New Roman"/>
+          <w:b w:val="0"/>
+          <w:bCs w:val="0"/>
+          <w:sz w:val="28"/>
+          <w:szCs w:val="28"/>
+          <w:u w:val="none"/>
+        </w:rPr>
+      </w:pPr>
+      <w:r>
+        <w:rPr>
+          <w:rFonts w:ascii="Times New Roman" w:hAnsi="Times New Roman" w:eastAsia="Times New Roman" w:cs="Times New Roman"/>
+          <w:b w:val="0"/>
+          <w:bCs w:val="0"/>
+          <w:sz w:val="28"/>
+          <w:szCs w:val="28"/>
+          <w:u w:val="none"/>
+        </w:rPr>
+        <w:t xml:space="preserve">What do the “codes” in this tab refer to? Is it digital </w:t>
+      </w:r>
+      <w:r>
+        <w:rPr>
+          <w:rFonts w:ascii="Times New Roman" w:hAnsi="Times New Roman" w:eastAsia="Times New Roman" w:cs="Times New Roman"/>
+          <w:b w:val="0"/>
+          <w:bCs w:val="0"/>
+          <w:sz w:val="28"/>
+          <w:szCs w:val="28"/>
+          <w:u w:val="none"/>
+        </w:rPr>
+        <w:t>code</w:t>
+      </w:r>
+      <w:r>
+        <w:rPr>
+          <w:rFonts w:ascii="Times New Roman" w:hAnsi="Times New Roman" w:eastAsia="Times New Roman" w:cs="Times New Roman"/>
+          <w:b w:val="0"/>
+          <w:bCs w:val="0"/>
+          <w:sz w:val="28"/>
+          <w:szCs w:val="28"/>
+          <w:u w:val="none"/>
+        </w:rPr>
+        <w:t xml:space="preserve"> like 101?</w:t>
+      </w:r>
+    </w:p>
+    <w:p>
+      <w:pPr>
+        <w:pStyle w:val="ListParagraph"/>
+        <w:numPr>
+          <w:ilvl w:val="1"/>
+          <w:numId w:val="21"/>
+        </w:numPr>
+        <w:bidi w:val="0"/>
+        <w:spacing w:before="0" w:beforeAutospacing="off" w:after="160" w:afterAutospacing="off" w:line="259" w:lineRule="auto"/>
+        <w:ind w:right="0"/>
+        <w:jc w:val="left"/>
+        <w:rPr>
+          <w:rFonts w:ascii="Times New Roman" w:hAnsi="Times New Roman" w:eastAsia="Times New Roman" w:cs="Times New Roman"/>
+          <w:b w:val="0"/>
+          <w:bCs w:val="0"/>
+          <w:color w:val="0070C0"/>
+          <w:sz w:val="28"/>
+          <w:szCs w:val="28"/>
+          <w:u w:val="none"/>
+        </w:rPr>
+      </w:pPr>
+      <w:r>
+        <w:rPr>
+          <w:rFonts w:ascii="Times New Roman" w:hAnsi="Times New Roman" w:eastAsia="Times New Roman" w:cs="Times New Roman"/>
+          <w:b w:val="0"/>
+          <w:bCs w:val="0"/>
+          <w:color w:val="0070C0"/>
+          <w:sz w:val="28"/>
+          <w:szCs w:val="28"/>
+          <w:u w:val="none"/>
+        </w:rPr>
+        <w:t xml:space="preserve">Code refers to the digital code for the corresponding DNL or INL </w:t>
+      </w:r>
+      <w:r>
+        <w:rPr>
+          <w:rFonts w:ascii="Times New Roman" w:hAnsi="Times New Roman" w:eastAsia="Times New Roman" w:cs="Times New Roman"/>
+          <w:b w:val="0"/>
+          <w:bCs w:val="0"/>
+          <w:color w:val="0070C0"/>
+          <w:sz w:val="28"/>
+          <w:szCs w:val="28"/>
+          <w:u w:val="none"/>
+        </w:rPr>
+        <w:t>value</w:t>
+      </w:r>
+    </w:p>
+    <w:p>
+      <w:pPr>
+        <w:pStyle w:val="ListParagraph"/>
+        <w:numPr>
+          <w:ilvl w:val="0"/>
+          <w:numId w:val="21"/>
+        </w:numPr>
+        <w:bidi w:val="0"/>
+        <w:spacing w:before="0" w:beforeAutospacing="off" w:after="160" w:afterAutospacing="off" w:line="259" w:lineRule="auto"/>
+        <w:ind w:right="0"/>
+        <w:jc w:val="left"/>
+        <w:rPr>
+          <w:rFonts w:ascii="Times New Roman" w:hAnsi="Times New Roman" w:eastAsia="Times New Roman" w:cs="Times New Roman"/>
+          <w:b w:val="0"/>
+          <w:bCs w:val="0"/>
+          <w:sz w:val="28"/>
+          <w:szCs w:val="28"/>
+          <w:u w:val="none"/>
+        </w:rPr>
+      </w:pPr>
+      <w:r>
+        <w:rPr>
+          <w:rFonts w:ascii="Times New Roman" w:hAnsi="Times New Roman" w:eastAsia="Times New Roman" w:cs="Times New Roman"/>
+          <w:b w:val="0"/>
+          <w:bCs w:val="0"/>
+          <w:sz w:val="28"/>
+          <w:szCs w:val="28"/>
+          <w:u w:val="none"/>
+        </w:rPr>
+        <w:t>Whether the graph needs to be reset after selecting new mode of operation?</w:t>
+      </w:r>
+    </w:p>
+    <w:p>
+      <w:pPr>
+        <w:pStyle w:val="ListParagraph"/>
+        <w:numPr>
+          <w:ilvl w:val="1"/>
+          <w:numId w:val="21"/>
+        </w:numPr>
+        <w:bidi w:val="0"/>
+        <w:spacing w:before="0" w:beforeAutospacing="off" w:after="160" w:afterAutospacing="off" w:line="259" w:lineRule="auto"/>
+        <w:ind w:right="0"/>
+        <w:jc w:val="left"/>
+        <w:rPr>
+          <w:rFonts w:ascii="Times New Roman" w:hAnsi="Times New Roman" w:eastAsia="Times New Roman" w:cs="Times New Roman"/>
+          <w:b w:val="0"/>
+          <w:bCs w:val="0"/>
+          <w:color w:val="0070C0"/>
+          <w:sz w:val="28"/>
+          <w:szCs w:val="28"/>
+          <w:u w:val="none"/>
+        </w:rPr>
+      </w:pPr>
+      <w:r>
+        <w:rPr>
+          <w:rFonts w:ascii="Times New Roman" w:hAnsi="Times New Roman" w:eastAsia="Times New Roman" w:cs="Times New Roman"/>
+          <w:b w:val="0"/>
+          <w:bCs w:val="0"/>
+          <w:color w:val="0070C0"/>
+          <w:sz w:val="28"/>
+          <w:szCs w:val="28"/>
+          <w:u w:val="none"/>
+        </w:rPr>
+        <w:t>Yes</w:t>
+      </w:r>
+    </w:p>
+    <w:p>
+      <w:pPr>
         <w:pStyle w:val="Normal"/>
         <w:bidi w:val="0"/>
         <w:spacing w:before="0" w:beforeAutospacing="off" w:after="160" w:afterAutospacing="off" w:line="259" w:lineRule="auto"/>
         <w:ind w:left="0" w:right="0"/>
-        <w:jc w:val="left"/>
-        <w:rPr>
-          <w:rFonts w:ascii="Times New Roman" w:hAnsi="Times New Roman" w:eastAsia="Times New Roman" w:cs="Times New Roman"/>
-          <w:b w:val="0"/>
-          <w:bCs w:val="0"/>
-          <w:sz w:val="28"/>
-          <w:szCs w:val="28"/>
-          <w:u w:val="none"/>
-        </w:rPr>
-      </w:pPr>
-    </w:p>
-    <w:p>
-      <w:pPr>
-        <w:pStyle w:val="Normal"/>
-        <w:ind w:left="0"/>
         <w:jc w:val="left"/>
         <w:rPr>
           <w:rFonts w:ascii="Times New Roman" w:hAnsi="Times New Roman" w:eastAsia="Times New Roman" w:cs="Times New Roman"/>
@@ -2660,7 +3545,7 @@
       <w:pPr>
         <w:pStyle w:val="ListParagraph"/>
         <w:numPr>
-          <w:ilvl w:val="0"/>
+          <w:ilvl w:val="1"/>
           <w:numId w:val="11"/>
         </w:numPr>
         <w:jc w:val="left"/>
@@ -2668,43 +3553,23 @@
           <w:rFonts w:ascii="Times New Roman" w:hAnsi="Times New Roman" w:eastAsia="Times New Roman" w:cs="Times New Roman"/>
           <w:b w:val="0"/>
           <w:bCs w:val="0"/>
-          <w:sz w:val="28"/>
-          <w:szCs w:val="28"/>
-          <w:u w:val="none"/>
-        </w:rPr>
-      </w:pPr>
-      <w:r>
-        <w:rPr>
-          <w:rFonts w:ascii="Times New Roman" w:hAnsi="Times New Roman" w:eastAsia="Times New Roman" w:cs="Times New Roman"/>
-          <w:b w:val="0"/>
-          <w:bCs w:val="0"/>
-          <w:sz w:val="28"/>
-          <w:szCs w:val="28"/>
-          <w:u w:val="none"/>
-        </w:rPr>
-        <w:t xml:space="preserve">How to handle the </w:t>
-      </w:r>
-      <w:r>
-        <w:rPr>
-          <w:rFonts w:ascii="Times New Roman" w:hAnsi="Times New Roman" w:eastAsia="Times New Roman" w:cs="Times New Roman"/>
-          <w:b w:val="0"/>
-          <w:bCs w:val="0"/>
-          <w:sz w:val="28"/>
-          <w:szCs w:val="28"/>
-          <w:u w:val="none"/>
-        </w:rPr>
-        <w:t>case, when</w:t>
-      </w:r>
-      <w:r>
-        <w:rPr>
-          <w:rFonts w:ascii="Times New Roman" w:hAnsi="Times New Roman" w:eastAsia="Times New Roman" w:cs="Times New Roman"/>
-          <w:b w:val="0"/>
-          <w:bCs w:val="0"/>
-          <w:sz w:val="28"/>
-          <w:szCs w:val="28"/>
-          <w:u w:val="none"/>
-        </w:rPr>
-        <w:t xml:space="preserve"> the same button is pressed twice by the user?</w:t>
+          <w:color w:val="0070C0"/>
+          <w:sz w:val="28"/>
+          <w:szCs w:val="28"/>
+          <w:u w:val="none"/>
+        </w:rPr>
+      </w:pPr>
+      <w:r>
+        <w:rPr>
+          <w:rFonts w:ascii="Times New Roman" w:hAnsi="Times New Roman" w:eastAsia="Times New Roman" w:cs="Times New Roman"/>
+          <w:b w:val="0"/>
+          <w:bCs w:val="0"/>
+          <w:color w:val="0070C0"/>
+          <w:sz w:val="28"/>
+          <w:szCs w:val="28"/>
+          <w:u w:val="none"/>
+        </w:rPr>
+        <w:t>It is your call. Please give a good experience to the user</w:t>
       </w:r>
     </w:p>
     <w:p>
@@ -2733,6 +3598,88 @@
           <w:szCs w:val="28"/>
           <w:u w:val="none"/>
         </w:rPr>
+        <w:t xml:space="preserve">How to handle the </w:t>
+      </w:r>
+      <w:r>
+        <w:rPr>
+          <w:rFonts w:ascii="Times New Roman" w:hAnsi="Times New Roman" w:eastAsia="Times New Roman" w:cs="Times New Roman"/>
+          <w:b w:val="0"/>
+          <w:bCs w:val="0"/>
+          <w:sz w:val="28"/>
+          <w:szCs w:val="28"/>
+          <w:u w:val="none"/>
+        </w:rPr>
+        <w:t>case, when</w:t>
+      </w:r>
+      <w:r>
+        <w:rPr>
+          <w:rFonts w:ascii="Times New Roman" w:hAnsi="Times New Roman" w:eastAsia="Times New Roman" w:cs="Times New Roman"/>
+          <w:b w:val="0"/>
+          <w:bCs w:val="0"/>
+          <w:sz w:val="28"/>
+          <w:szCs w:val="28"/>
+          <w:u w:val="none"/>
+        </w:rPr>
+        <w:t xml:space="preserve"> the same button is pressed twice by the user?</w:t>
+      </w:r>
+    </w:p>
+    <w:p>
+      <w:pPr>
+        <w:pStyle w:val="ListParagraph"/>
+        <w:numPr>
+          <w:ilvl w:val="1"/>
+          <w:numId w:val="11"/>
+        </w:numPr>
+        <w:jc w:val="left"/>
+        <w:rPr>
+          <w:rFonts w:ascii="Times New Roman" w:hAnsi="Times New Roman" w:eastAsia="Times New Roman" w:cs="Times New Roman"/>
+          <w:b w:val="0"/>
+          <w:bCs w:val="0"/>
+          <w:color w:val="0070C0"/>
+          <w:sz w:val="28"/>
+          <w:szCs w:val="28"/>
+          <w:u w:val="none"/>
+        </w:rPr>
+      </w:pPr>
+      <w:r>
+        <w:rPr>
+          <w:rFonts w:ascii="Times New Roman" w:hAnsi="Times New Roman" w:eastAsia="Times New Roman" w:cs="Times New Roman"/>
+          <w:b w:val="0"/>
+          <w:bCs w:val="0"/>
+          <w:color w:val="0070C0"/>
+          <w:sz w:val="28"/>
+          <w:szCs w:val="28"/>
+          <w:u w:val="none"/>
+        </w:rPr>
+        <w:t>It is again your call</w:t>
+      </w:r>
+    </w:p>
+    <w:p>
+      <w:pPr>
+        <w:pStyle w:val="ListParagraph"/>
+        <w:numPr>
+          <w:ilvl w:val="0"/>
+          <w:numId w:val="11"/>
+        </w:numPr>
+        <w:jc w:val="left"/>
+        <w:rPr>
+          <w:rFonts w:ascii="Times New Roman" w:hAnsi="Times New Roman" w:eastAsia="Times New Roman" w:cs="Times New Roman"/>
+          <w:b w:val="0"/>
+          <w:bCs w:val="0"/>
+          <w:sz w:val="28"/>
+          <w:szCs w:val="28"/>
+          <w:u w:val="none"/>
+        </w:rPr>
+      </w:pPr>
+      <w:r>
+        <w:rPr>
+          <w:rFonts w:ascii="Times New Roman" w:hAnsi="Times New Roman" w:eastAsia="Times New Roman" w:cs="Times New Roman"/>
+          <w:b w:val="0"/>
+          <w:bCs w:val="0"/>
+          <w:sz w:val="28"/>
+          <w:szCs w:val="28"/>
+          <w:u w:val="none"/>
+        </w:rPr>
         <w:t>Whe</w:t>
       </w:r>
       <w:r>
@@ -2767,6 +3714,37 @@
           <w:u w:val="none"/>
         </w:rPr>
         <w:t xml:space="preserve"> button should go to OFF state, when a new button is pressed?</w:t>
+      </w:r>
+    </w:p>
+    <w:p>
+      <w:pPr>
+        <w:pStyle w:val="ListParagraph"/>
+        <w:numPr>
+          <w:ilvl w:val="1"/>
+          <w:numId w:val="11"/>
+        </w:numPr>
+        <w:jc w:val="left"/>
+        <w:rPr>
+          <w:rFonts w:ascii="Times New Roman" w:hAnsi="Times New Roman" w:eastAsia="Times New Roman" w:cs="Times New Roman"/>
+          <w:b w:val="0"/>
+          <w:bCs w:val="0"/>
+          <w:color w:val="0070C0"/>
+          <w:sz w:val="28"/>
+          <w:szCs w:val="28"/>
+          <w:u w:val="none"/>
+        </w:rPr>
+      </w:pPr>
+      <w:r>
+        <w:rPr>
+          <w:rFonts w:ascii="Times New Roman" w:hAnsi="Times New Roman" w:eastAsia="Times New Roman" w:cs="Times New Roman"/>
+          <w:b w:val="0"/>
+          <w:bCs w:val="0"/>
+          <w:color w:val="0070C0"/>
+          <w:sz w:val="28"/>
+          <w:szCs w:val="28"/>
+          <w:u w:val="none"/>
+        </w:rPr>
+        <w:t>The buttons should behave more like Page Selectors</w:t>
       </w:r>
     </w:p>
     <w:p>
@@ -2967,6 +3945,126 @@
           <w:ilvl w:val="0"/>
           <w:numId w:val="13"/>
         </w:numPr>
+        <w:bidi w:val="0"/>
+        <w:spacing w:before="0" w:beforeAutospacing="off" w:after="160" w:afterAutospacing="off" w:line="259" w:lineRule="auto"/>
+        <w:ind w:left="720" w:right="0" w:hanging="360"/>
+        <w:jc w:val="left"/>
+        <w:rPr>
+          <w:rFonts w:ascii="Times New Roman" w:hAnsi="Times New Roman" w:eastAsia="Times New Roman" w:cs="Times New Roman"/>
+          <w:b w:val="0"/>
+          <w:bCs w:val="0"/>
+          <w:sz w:val="28"/>
+          <w:szCs w:val="28"/>
+          <w:u w:val="none"/>
+        </w:rPr>
+      </w:pPr>
+      <w:r>
+        <w:rPr>
+          <w:rFonts w:ascii="Times New Roman" w:hAnsi="Times New Roman" w:eastAsia="Times New Roman" w:cs="Times New Roman"/>
+          <w:b w:val="0"/>
+          <w:bCs w:val="0"/>
+          <w:sz w:val="28"/>
+          <w:szCs w:val="28"/>
+          <w:u w:val="none"/>
+        </w:rPr>
+        <w:t>What c</w:t>
+      </w:r>
+      <w:r>
+        <w:rPr>
+          <w:rFonts w:ascii="Times New Roman" w:hAnsi="Times New Roman" w:eastAsia="Times New Roman" w:cs="Times New Roman"/>
+          <w:b w:val="0"/>
+          <w:bCs w:val="0"/>
+          <w:sz w:val="28"/>
+          <w:szCs w:val="28"/>
+          <w:u w:val="none"/>
+        </w:rPr>
+        <w:t>ould</w:t>
+      </w:r>
+      <w:r>
+        <w:rPr>
+          <w:rFonts w:ascii="Times New Roman" w:hAnsi="Times New Roman" w:eastAsia="Times New Roman" w:cs="Times New Roman"/>
+          <w:b w:val="0"/>
+          <w:bCs w:val="0"/>
+          <w:sz w:val="28"/>
+          <w:szCs w:val="28"/>
+          <w:u w:val="none"/>
+        </w:rPr>
+        <w:t xml:space="preserve"> be the size of the image</w:t>
+      </w:r>
+      <w:r>
+        <w:rPr>
+          <w:rFonts w:ascii="Times New Roman" w:hAnsi="Times New Roman" w:eastAsia="Times New Roman" w:cs="Times New Roman"/>
+          <w:b w:val="0"/>
+          <w:bCs w:val="0"/>
+          <w:sz w:val="28"/>
+          <w:szCs w:val="28"/>
+          <w:u w:val="none"/>
+        </w:rPr>
+        <w:t xml:space="preserve"> for the button?</w:t>
+      </w:r>
+    </w:p>
+    <w:p>
+      <w:pPr>
+        <w:pStyle w:val="ListParagraph"/>
+        <w:numPr>
+          <w:ilvl w:val="1"/>
+          <w:numId w:val="13"/>
+        </w:numPr>
+        <w:bidi w:val="0"/>
+        <w:spacing w:before="0" w:beforeAutospacing="off" w:after="160" w:afterAutospacing="off" w:line="259" w:lineRule="auto"/>
+        <w:ind w:right="0"/>
+        <w:jc w:val="left"/>
+        <w:rPr>
+          <w:rFonts w:ascii="Times New Roman" w:hAnsi="Times New Roman" w:eastAsia="Times New Roman" w:cs="Times New Roman"/>
+          <w:b w:val="0"/>
+          <w:bCs w:val="0"/>
+          <w:color w:val="0070C0"/>
+          <w:sz w:val="28"/>
+          <w:szCs w:val="28"/>
+          <w:u w:val="none"/>
+        </w:rPr>
+      </w:pPr>
+      <w:r>
+        <w:rPr>
+          <w:rFonts w:ascii="Times New Roman" w:hAnsi="Times New Roman" w:eastAsia="Times New Roman" w:cs="Times New Roman"/>
+          <w:b w:val="0"/>
+          <w:bCs w:val="0"/>
+          <w:color w:val="0070C0"/>
+          <w:sz w:val="28"/>
+          <w:szCs w:val="28"/>
+          <w:u w:val="none"/>
+        </w:rPr>
+        <w:t xml:space="preserve">Please </w:t>
+      </w:r>
+      <w:r>
+        <w:rPr>
+          <w:rFonts w:ascii="Times New Roman" w:hAnsi="Times New Roman" w:eastAsia="Times New Roman" w:cs="Times New Roman"/>
+          <w:b w:val="0"/>
+          <w:bCs w:val="0"/>
+          <w:color w:val="0070C0"/>
+          <w:sz w:val="28"/>
+          <w:szCs w:val="28"/>
+          <w:u w:val="none"/>
+        </w:rPr>
+        <w:t>come up with</w:t>
+      </w:r>
+      <w:r>
+        <w:rPr>
+          <w:rFonts w:ascii="Times New Roman" w:hAnsi="Times New Roman" w:eastAsia="Times New Roman" w:cs="Times New Roman"/>
+          <w:b w:val="0"/>
+          <w:bCs w:val="0"/>
+          <w:color w:val="0070C0"/>
+          <w:sz w:val="28"/>
+          <w:szCs w:val="28"/>
+          <w:u w:val="none"/>
+        </w:rPr>
+        <w:t xml:space="preserve"> a decent size</w:t>
+      </w:r>
+    </w:p>
+    <w:p>
+      <w:pPr>
+        <w:pStyle w:val="Normal"/>
+        <w:ind w:left="0"/>
         <w:jc w:val="left"/>
         <w:rPr>
           <w:rFonts w:ascii="Times New Roman" w:hAnsi="Times New Roman" w:eastAsia="Times New Roman" w:cs="Times New Roman"/>
@@ -2977,17 +4075,21 @@
           <w:u w:val="none"/>
         </w:rPr>
       </w:pPr>
-      <w:r>
-        <w:rPr>
-          <w:rFonts w:ascii="Times New Roman" w:hAnsi="Times New Roman" w:eastAsia="Times New Roman" w:cs="Times New Roman"/>
-          <w:b w:val="0"/>
-          <w:bCs w:val="0"/>
-          <w:sz w:val="28"/>
-          <w:szCs w:val="28"/>
-          <w:u w:val="none"/>
-        </w:rPr>
-        <w:t>Whether the image can be dynamically loaded from the folder during run time?</w:t>
-      </w:r>
+    </w:p>
+    <w:p>
+      <w:pPr>
+        <w:pStyle w:val="Normal"/>
+        <w:ind w:left="0"/>
+        <w:jc w:val="left"/>
+        <w:rPr>
+          <w:rFonts w:ascii="Times New Roman" w:hAnsi="Times New Roman" w:eastAsia="Times New Roman" w:cs="Times New Roman"/>
+          <w:b w:val="1"/>
+          <w:bCs w:val="1"/>
+          <w:sz w:val="32"/>
+          <w:szCs w:val="32"/>
+          <w:u w:val="none"/>
+        </w:rPr>
+      </w:pPr>
     </w:p>
     <w:p>
       <w:pPr>
@@ -3154,7 +4256,7 @@
           <w:bCs w:val="1"/>
           <w:sz w:val="32"/>
           <w:szCs w:val="32"/>
-          <w:u w:val="none"/>
+          <w:u w:val="single"/>
         </w:rPr>
       </w:pPr>
     </w:p>
@@ -3169,161 +4271,7 @@
           <w:bCs w:val="1"/>
           <w:sz w:val="32"/>
           <w:szCs w:val="32"/>
-          <w:u w:val="none"/>
-        </w:rPr>
-      </w:pPr>
-      <w:r>
-        <w:rPr>
-          <w:rFonts w:ascii="Times New Roman" w:hAnsi="Times New Roman" w:eastAsia="Times New Roman" w:cs="Times New Roman"/>
-          <w:b w:val="0"/>
-          <w:bCs w:val="0"/>
-          <w:sz w:val="28"/>
-          <w:szCs w:val="28"/>
-          <w:u w:val="none"/>
-        </w:rPr>
-        <w:t xml:space="preserve">   </w:t>
-      </w:r>
-      <w:r>
-        <w:rPr>
-          <w:rFonts w:ascii="Times New Roman" w:hAnsi="Times New Roman" w:eastAsia="Times New Roman" w:cs="Times New Roman"/>
-          <w:b w:val="1"/>
-          <w:bCs w:val="1"/>
-          <w:sz w:val="28"/>
-          <w:szCs w:val="28"/>
-          <w:u w:val="none"/>
-        </w:rPr>
-        <w:t>Questions:</w:t>
-      </w:r>
-    </w:p>
-    <w:p>
-      <w:pPr>
-        <w:pStyle w:val="ListParagraph"/>
-        <w:numPr>
-          <w:ilvl w:val="0"/>
-          <w:numId w:val="15"/>
-        </w:numPr>
-        <w:jc w:val="left"/>
-        <w:rPr>
-          <w:rFonts w:ascii="Times New Roman" w:hAnsi="Times New Roman" w:eastAsia="Times New Roman" w:cs="Times New Roman"/>
-          <w:b w:val="0"/>
-          <w:bCs w:val="0"/>
-          <w:sz w:val="28"/>
-          <w:szCs w:val="28"/>
-          <w:u w:val="none"/>
-        </w:rPr>
-      </w:pPr>
-      <w:r>
-        <w:rPr>
-          <w:rFonts w:ascii="Times New Roman" w:hAnsi="Times New Roman" w:eastAsia="Times New Roman" w:cs="Times New Roman"/>
-          <w:b w:val="0"/>
-          <w:bCs w:val="0"/>
-          <w:sz w:val="28"/>
-          <w:szCs w:val="28"/>
-          <w:u w:val="none"/>
-        </w:rPr>
-        <w:t xml:space="preserve">A new value change occurs in </w:t>
-      </w:r>
-      <w:r>
-        <w:rPr>
-          <w:rFonts w:ascii="Times New Roman" w:hAnsi="Times New Roman" w:eastAsia="Times New Roman" w:cs="Times New Roman"/>
-          <w:b w:val="0"/>
-          <w:bCs w:val="0"/>
-          <w:sz w:val="28"/>
-          <w:szCs w:val="28"/>
-          <w:u w:val="none"/>
-        </w:rPr>
-        <w:t>the second</w:t>
-      </w:r>
-      <w:r>
-        <w:rPr>
-          <w:rFonts w:ascii="Times New Roman" w:hAnsi="Times New Roman" w:eastAsia="Times New Roman" w:cs="Times New Roman"/>
-          <w:b w:val="0"/>
-          <w:bCs w:val="0"/>
-          <w:sz w:val="28"/>
-          <w:szCs w:val="28"/>
-          <w:u w:val="none"/>
-        </w:rPr>
-        <w:t xml:space="preserve"> tab but currently </w:t>
-      </w:r>
-      <w:r>
-        <w:rPr>
-          <w:rFonts w:ascii="Times New Roman" w:hAnsi="Times New Roman" w:eastAsia="Times New Roman" w:cs="Times New Roman"/>
-          <w:b w:val="0"/>
-          <w:bCs w:val="0"/>
-          <w:sz w:val="28"/>
-          <w:szCs w:val="28"/>
-          <w:u w:val="none"/>
-        </w:rPr>
-        <w:t>the first</w:t>
-      </w:r>
-      <w:r>
-        <w:rPr>
-          <w:rFonts w:ascii="Times New Roman" w:hAnsi="Times New Roman" w:eastAsia="Times New Roman" w:cs="Times New Roman"/>
-          <w:b w:val="0"/>
-          <w:bCs w:val="0"/>
-          <w:sz w:val="28"/>
-          <w:szCs w:val="28"/>
-          <w:u w:val="none"/>
-        </w:rPr>
-        <w:t xml:space="preserve"> tab is displaying</w:t>
-      </w:r>
-      <w:r>
-        <w:rPr>
-          <w:rFonts w:ascii="Times New Roman" w:hAnsi="Times New Roman" w:eastAsia="Times New Roman" w:cs="Times New Roman"/>
-          <w:b w:val="0"/>
-          <w:bCs w:val="0"/>
-          <w:sz w:val="28"/>
-          <w:szCs w:val="28"/>
-          <w:u w:val="none"/>
-        </w:rPr>
-        <w:t xml:space="preserve"> to the user. At this case, whether </w:t>
-      </w:r>
-      <w:r>
-        <w:rPr>
-          <w:rFonts w:ascii="Times New Roman" w:hAnsi="Times New Roman" w:eastAsia="Times New Roman" w:cs="Times New Roman"/>
-          <w:b w:val="0"/>
-          <w:bCs w:val="0"/>
-          <w:sz w:val="28"/>
-          <w:szCs w:val="28"/>
-          <w:u w:val="none"/>
-        </w:rPr>
-        <w:t xml:space="preserve">the tab needs to be switched or </w:t>
-      </w:r>
-      <w:r>
-        <w:rPr>
-          <w:rFonts w:ascii="Times New Roman" w:hAnsi="Times New Roman" w:eastAsia="Times New Roman" w:cs="Times New Roman"/>
-          <w:b w:val="0"/>
-          <w:bCs w:val="0"/>
-          <w:sz w:val="28"/>
-          <w:szCs w:val="28"/>
-          <w:u w:val="none"/>
-        </w:rPr>
-        <w:t>remains</w:t>
-      </w:r>
-      <w:r>
-        <w:rPr>
-          <w:rFonts w:ascii="Times New Roman" w:hAnsi="Times New Roman" w:eastAsia="Times New Roman" w:cs="Times New Roman"/>
-          <w:b w:val="0"/>
-          <w:bCs w:val="0"/>
-          <w:sz w:val="28"/>
-          <w:szCs w:val="28"/>
-          <w:u w:val="none"/>
-        </w:rPr>
-        <w:t xml:space="preserve"> the same?</w:t>
-      </w:r>
-    </w:p>
-    <w:p>
-      <w:pPr>
-        <w:pStyle w:val="Normal"/>
-        <w:ind w:left="0"/>
-        <w:jc w:val="left"/>
-        <w:rPr>
-          <w:rFonts w:ascii="Times New Roman" w:hAnsi="Times New Roman" w:eastAsia="Times New Roman" w:cs="Times New Roman"/>
-          <w:b w:val="0"/>
-          <w:bCs w:val="0"/>
-          <w:sz w:val="28"/>
-          <w:szCs w:val="28"/>
-          <w:u w:val="none"/>
+          <w:u w:val="single"/>
         </w:rPr>
       </w:pPr>
     </w:p>
@@ -3496,18 +4444,62 @@
           <w:szCs w:val="28"/>
           <w:u w:val="none"/>
         </w:rPr>
-        <w:t xml:space="preserve"> the message when an even</w:t>
-      </w:r>
-      <w:r>
-        <w:rPr>
-          <w:rFonts w:ascii="Times New Roman" w:hAnsi="Times New Roman" w:eastAsia="Times New Roman" w:cs="Times New Roman"/>
-          <w:b w:val="0"/>
-          <w:bCs w:val="0"/>
-          <w:sz w:val="28"/>
-          <w:szCs w:val="28"/>
-          <w:u w:val="none"/>
-        </w:rPr>
-        <w:t>t occurs in the program.</w:t>
+        <w:t xml:space="preserve"> the message when </w:t>
+      </w:r>
+      <w:r>
+        <w:rPr>
+          <w:rFonts w:ascii="Times New Roman" w:hAnsi="Times New Roman" w:eastAsia="Times New Roman" w:cs="Times New Roman"/>
+          <w:b w:val="0"/>
+          <w:bCs w:val="0"/>
+          <w:sz w:val="28"/>
+          <w:szCs w:val="28"/>
+          <w:u w:val="none"/>
+        </w:rPr>
+        <w:t>a</w:t>
+      </w:r>
+      <w:r>
+        <w:rPr>
+          <w:rFonts w:ascii="Times New Roman" w:hAnsi="Times New Roman" w:eastAsia="Times New Roman" w:cs="Times New Roman"/>
+          <w:b w:val="0"/>
+          <w:bCs w:val="0"/>
+          <w:sz w:val="28"/>
+          <w:szCs w:val="28"/>
+          <w:u w:val="none"/>
+        </w:rPr>
+        <w:t xml:space="preserve"> </w:t>
+      </w:r>
+      <w:r>
+        <w:rPr>
+          <w:rFonts w:ascii="Times New Roman" w:hAnsi="Times New Roman" w:eastAsia="Times New Roman" w:cs="Times New Roman"/>
+          <w:b w:val="0"/>
+          <w:bCs w:val="0"/>
+          <w:sz w:val="28"/>
+          <w:szCs w:val="28"/>
+          <w:u w:val="none"/>
+        </w:rPr>
+        <w:t xml:space="preserve">new state </w:t>
+      </w:r>
+      <w:r>
+        <w:rPr>
+          <w:rFonts w:ascii="Times New Roman" w:hAnsi="Times New Roman" w:eastAsia="Times New Roman" w:cs="Times New Roman"/>
+          <w:b w:val="0"/>
+          <w:bCs w:val="0"/>
+          <w:sz w:val="28"/>
+          <w:szCs w:val="28"/>
+          <w:u w:val="none"/>
+        </w:rPr>
+        <w:t>occurs in the program</w:t>
+      </w:r>
+      <w:r>
+        <w:rPr>
+          <w:rFonts w:ascii="Times New Roman" w:hAnsi="Times New Roman" w:eastAsia="Times New Roman" w:cs="Times New Roman"/>
+          <w:b w:val="0"/>
+          <w:bCs w:val="0"/>
+          <w:sz w:val="28"/>
+          <w:szCs w:val="28"/>
+          <w:u w:val="none"/>
+        </w:rPr>
+        <w:t xml:space="preserve"> when debug mode is “True” in INI file.</w:t>
       </w:r>
     </w:p>
     <w:p>
@@ -3558,7 +4550,7 @@
           <w:szCs w:val="28"/>
           <w:u w:val="none"/>
         </w:rPr>
-        <w:t xml:space="preserve"> it should also log the error message in </w:t>
+        <w:t xml:space="preserve"> it should log the error message in </w:t>
       </w:r>
       <w:r>
         <w:rPr>
@@ -3581,90 +4573,6 @@
           <w:u w:val="none"/>
         </w:rPr>
         <w:t>color</w:t>
-      </w:r>
-      <w:r>
-        <w:rPr>
-          <w:rFonts w:ascii="Times New Roman" w:hAnsi="Times New Roman" w:eastAsia="Times New Roman" w:cs="Times New Roman"/>
-          <w:b w:val="0"/>
-          <w:bCs w:val="0"/>
-          <w:sz w:val="28"/>
-          <w:szCs w:val="28"/>
-          <w:u w:val="none"/>
-        </w:rPr>
-        <w:t>.</w:t>
-      </w:r>
-    </w:p>
-    <w:p>
-      <w:pPr>
-        <w:pStyle w:val="ListParagraph"/>
-        <w:numPr>
-          <w:ilvl w:val="0"/>
-          <w:numId w:val="16"/>
-        </w:numPr>
-        <w:jc w:val="left"/>
-        <w:rPr>
-          <w:rFonts w:ascii="Times New Roman" w:hAnsi="Times New Roman" w:eastAsia="Times New Roman" w:cs="Times New Roman"/>
-          <w:b w:val="0"/>
-          <w:bCs w:val="0"/>
-          <w:sz w:val="28"/>
-          <w:szCs w:val="28"/>
-          <w:u w:val="none"/>
-        </w:rPr>
-      </w:pPr>
-      <w:r>
-        <w:rPr>
-          <w:rFonts w:ascii="Times New Roman" w:hAnsi="Times New Roman" w:eastAsia="Times New Roman" w:cs="Times New Roman"/>
-          <w:b w:val="0"/>
-          <w:bCs w:val="0"/>
-          <w:sz w:val="28"/>
-          <w:szCs w:val="28"/>
-          <w:u w:val="none"/>
-        </w:rPr>
-        <w:t xml:space="preserve">For every state that executes in the program needs to be logged in the </w:t>
-      </w:r>
-      <w:r>
-        <w:rPr>
-          <w:rFonts w:ascii="Times New Roman" w:hAnsi="Times New Roman" w:eastAsia="Times New Roman" w:cs="Times New Roman"/>
-          <w:b w:val="0"/>
-          <w:bCs w:val="0"/>
-          <w:sz w:val="28"/>
-          <w:szCs w:val="28"/>
-          <w:u w:val="none"/>
-        </w:rPr>
-        <w:t>ini</w:t>
-      </w:r>
-      <w:r>
-        <w:rPr>
-          <w:rFonts w:ascii="Times New Roman" w:hAnsi="Times New Roman" w:eastAsia="Times New Roman" w:cs="Times New Roman"/>
-          <w:b w:val="0"/>
-          <w:bCs w:val="0"/>
-          <w:sz w:val="28"/>
-          <w:szCs w:val="28"/>
-          <w:u w:val="none"/>
-        </w:rPr>
-        <w:t xml:space="preserve"> </w:t>
-      </w:r>
-      <w:r>
-        <w:rPr>
-          <w:rFonts w:ascii="Times New Roman" w:hAnsi="Times New Roman" w:eastAsia="Times New Roman" w:cs="Times New Roman"/>
-          <w:b w:val="0"/>
-          <w:bCs w:val="0"/>
-          <w:sz w:val="28"/>
-          <w:szCs w:val="28"/>
-          <w:u w:val="none"/>
-        </w:rPr>
-        <w:t>f</w:t>
-      </w:r>
-      <w:r>
-        <w:rPr>
-          <w:rFonts w:ascii="Times New Roman" w:hAnsi="Times New Roman" w:eastAsia="Times New Roman" w:cs="Times New Roman"/>
-          <w:b w:val="0"/>
-          <w:bCs w:val="0"/>
-          <w:sz w:val="28"/>
-          <w:szCs w:val="28"/>
-          <w:u w:val="none"/>
-        </w:rPr>
-        <w:t>ile</w:t>
       </w:r>
       <w:r>
         <w:rPr>
@@ -3756,7 +4664,38 @@
           <w:szCs w:val="28"/>
           <w:u w:val="none"/>
         </w:rPr>
-        <w:t>Whether the error message alone needs to be in red color, or the entire status bar needs to be in red color?</w:t>
+        <w:t>In what format does the “status string” need to be displayed in the status bar?</w:t>
+      </w:r>
+    </w:p>
+    <w:p>
+      <w:pPr>
+        <w:pStyle w:val="ListParagraph"/>
+        <w:numPr>
+          <w:ilvl w:val="1"/>
+          <w:numId w:val="18"/>
+        </w:numPr>
+        <w:jc w:val="left"/>
+        <w:rPr>
+          <w:rFonts w:ascii="Times New Roman" w:hAnsi="Times New Roman" w:eastAsia="Times New Roman" w:cs="Times New Roman"/>
+          <w:b w:val="0"/>
+          <w:bCs w:val="0"/>
+          <w:color w:val="0070C0"/>
+          <w:sz w:val="28"/>
+          <w:szCs w:val="28"/>
+          <w:u w:val="none"/>
+        </w:rPr>
+      </w:pPr>
+      <w:r>
+        <w:rPr>
+          <w:rFonts w:ascii="Times New Roman" w:hAnsi="Times New Roman" w:eastAsia="Times New Roman" w:cs="Times New Roman"/>
+          <w:b w:val="0"/>
+          <w:bCs w:val="0"/>
+          <w:color w:val="0070C0"/>
+          <w:sz w:val="28"/>
+          <w:szCs w:val="28"/>
+          <w:u w:val="none"/>
+        </w:rPr>
+        <w:t>It can be 1-line status messages</w:t>
       </w:r>
     </w:p>
     <w:p>
@@ -3785,198 +4724,61 @@
           <w:szCs w:val="28"/>
           <w:u w:val="none"/>
         </w:rPr>
-        <w:t xml:space="preserve">What are the parameters that need to be stored in </w:t>
-      </w:r>
-      <w:r>
-        <w:rPr>
-          <w:rFonts w:ascii="Times New Roman" w:hAnsi="Times New Roman" w:eastAsia="Times New Roman" w:cs="Times New Roman"/>
-          <w:b w:val="0"/>
-          <w:bCs w:val="0"/>
-          <w:sz w:val="28"/>
-          <w:szCs w:val="28"/>
-          <w:u w:val="none"/>
-        </w:rPr>
-        <w:t>ini</w:t>
-      </w:r>
-      <w:r>
-        <w:rPr>
-          <w:rFonts w:ascii="Times New Roman" w:hAnsi="Times New Roman" w:eastAsia="Times New Roman" w:cs="Times New Roman"/>
-          <w:b w:val="0"/>
-          <w:bCs w:val="0"/>
-          <w:sz w:val="28"/>
-          <w:szCs w:val="28"/>
-          <w:u w:val="none"/>
-        </w:rPr>
-        <w:t xml:space="preserve"> file? </w:t>
-      </w:r>
-      <w:r>
-        <w:rPr>
-          <w:rFonts w:ascii="Times New Roman" w:hAnsi="Times New Roman" w:eastAsia="Times New Roman" w:cs="Times New Roman"/>
-          <w:b w:val="0"/>
-          <w:bCs w:val="0"/>
-          <w:sz w:val="28"/>
-          <w:szCs w:val="28"/>
-          <w:u w:val="none"/>
-        </w:rPr>
-        <w:t>What is the thing that could be stored in “Section</w:t>
-      </w:r>
-      <w:r>
-        <w:rPr>
-          <w:rFonts w:ascii="Times New Roman" w:hAnsi="Times New Roman" w:eastAsia="Times New Roman" w:cs="Times New Roman"/>
-          <w:b w:val="0"/>
-          <w:bCs w:val="0"/>
-          <w:sz w:val="28"/>
-          <w:szCs w:val="28"/>
-          <w:u w:val="none"/>
-        </w:rPr>
-        <w:t>”,</w:t>
-      </w:r>
-      <w:r>
-        <w:rPr>
-          <w:rFonts w:ascii="Times New Roman" w:hAnsi="Times New Roman" w:eastAsia="Times New Roman" w:cs="Times New Roman"/>
-          <w:b w:val="0"/>
-          <w:bCs w:val="0"/>
-          <w:sz w:val="28"/>
-          <w:szCs w:val="28"/>
-          <w:u w:val="none"/>
-        </w:rPr>
-        <w:t xml:space="preserve"> “Key” and “Value” for each state?</w:t>
+        <w:t>Whether the status ca</w:t>
+      </w:r>
+      <w:r>
+        <w:rPr>
+          <w:rFonts w:ascii="Times New Roman" w:hAnsi="Times New Roman" w:eastAsia="Times New Roman" w:cs="Times New Roman"/>
+          <w:b w:val="0"/>
+          <w:bCs w:val="0"/>
+          <w:sz w:val="28"/>
+          <w:szCs w:val="28"/>
+          <w:u w:val="none"/>
+        </w:rPr>
+        <w:t>n</w:t>
+      </w:r>
+      <w:r>
+        <w:rPr>
+          <w:rFonts w:ascii="Times New Roman" w:hAnsi="Times New Roman" w:eastAsia="Times New Roman" w:cs="Times New Roman"/>
+          <w:b w:val="0"/>
+          <w:bCs w:val="0"/>
+          <w:sz w:val="28"/>
+          <w:szCs w:val="28"/>
+          <w:u w:val="none"/>
+        </w:rPr>
+        <w:t xml:space="preserve"> be displayed in string box or in a list box?</w:t>
       </w:r>
     </w:p>
     <w:p>
       <w:pPr>
         <w:pStyle w:val="ListParagraph"/>
         <w:numPr>
-          <w:ilvl w:val="0"/>
+          <w:ilvl w:val="1"/>
           <w:numId w:val="18"/>
         </w:numPr>
-        <w:ind/>
-        <w:jc w:val="left"/>
-        <w:rPr>
-          <w:rFonts w:ascii="Times New Roman" w:hAnsi="Times New Roman" w:eastAsia="Times New Roman" w:cs="Times New Roman"/>
-          <w:b w:val="0"/>
-          <w:bCs w:val="0"/>
-          <w:sz w:val="28"/>
-          <w:szCs w:val="28"/>
-          <w:u w:val="none"/>
-        </w:rPr>
-      </w:pPr>
-      <w:r>
-        <w:rPr>
-          <w:rFonts w:ascii="Times New Roman" w:hAnsi="Times New Roman" w:eastAsia="Times New Roman" w:cs="Times New Roman"/>
-          <w:b w:val="0"/>
-          <w:bCs w:val="0"/>
-          <w:sz w:val="28"/>
-          <w:szCs w:val="28"/>
-          <w:u w:val="none"/>
-        </w:rPr>
-        <w:t xml:space="preserve">Whether the </w:t>
-      </w:r>
-      <w:r>
-        <w:rPr>
-          <w:rFonts w:ascii="Times New Roman" w:hAnsi="Times New Roman" w:eastAsia="Times New Roman" w:cs="Times New Roman"/>
-          <w:b w:val="0"/>
-          <w:bCs w:val="0"/>
-          <w:sz w:val="28"/>
-          <w:szCs w:val="28"/>
-          <w:u w:val="none"/>
-        </w:rPr>
-        <w:t>ini</w:t>
-      </w:r>
-      <w:r>
-        <w:rPr>
-          <w:rFonts w:ascii="Times New Roman" w:hAnsi="Times New Roman" w:eastAsia="Times New Roman" w:cs="Times New Roman"/>
-          <w:b w:val="0"/>
-          <w:bCs w:val="0"/>
-          <w:sz w:val="28"/>
-          <w:szCs w:val="28"/>
-          <w:u w:val="none"/>
-        </w:rPr>
-        <w:t xml:space="preserve"> file can be set to reset or continue with </w:t>
-      </w:r>
-      <w:r>
-        <w:rPr>
-          <w:rFonts w:ascii="Times New Roman" w:hAnsi="Times New Roman" w:eastAsia="Times New Roman" w:cs="Times New Roman"/>
-          <w:b w:val="0"/>
-          <w:bCs w:val="0"/>
-          <w:sz w:val="28"/>
-          <w:szCs w:val="28"/>
-          <w:u w:val="none"/>
-        </w:rPr>
-        <w:t>p</w:t>
-      </w:r>
-      <w:r>
-        <w:rPr>
-          <w:rFonts w:ascii="Times New Roman" w:hAnsi="Times New Roman" w:eastAsia="Times New Roman" w:cs="Times New Roman"/>
-          <w:b w:val="0"/>
-          <w:bCs w:val="0"/>
-          <w:sz w:val="28"/>
-          <w:szCs w:val="28"/>
-          <w:u w:val="none"/>
-        </w:rPr>
-        <w:t>revious</w:t>
-      </w:r>
-      <w:r>
-        <w:rPr>
-          <w:rFonts w:ascii="Times New Roman" w:hAnsi="Times New Roman" w:eastAsia="Times New Roman" w:cs="Times New Roman"/>
-          <w:b w:val="0"/>
-          <w:bCs w:val="0"/>
-          <w:sz w:val="28"/>
-          <w:szCs w:val="28"/>
-          <w:u w:val="none"/>
-        </w:rPr>
-        <w:t xml:space="preserve"> </w:t>
-      </w:r>
-      <w:r>
-        <w:rPr>
-          <w:rFonts w:ascii="Times New Roman" w:hAnsi="Times New Roman" w:eastAsia="Times New Roman" w:cs="Times New Roman"/>
-          <w:b w:val="0"/>
-          <w:bCs w:val="0"/>
-          <w:sz w:val="28"/>
-          <w:szCs w:val="28"/>
-          <w:u w:val="none"/>
-        </w:rPr>
-        <w:t>values, when</w:t>
-      </w:r>
-      <w:r>
-        <w:rPr>
-          <w:rFonts w:ascii="Times New Roman" w:hAnsi="Times New Roman" w:eastAsia="Times New Roman" w:cs="Times New Roman"/>
-          <w:b w:val="0"/>
-          <w:bCs w:val="0"/>
-          <w:sz w:val="28"/>
-          <w:szCs w:val="28"/>
-          <w:u w:val="none"/>
-        </w:rPr>
-        <w:t xml:space="preserve"> we stop the program and execute again?</w:t>
-      </w:r>
-    </w:p>
-    <w:p>
-      <w:pPr>
-        <w:pStyle w:val="Normal"/>
-        <w:jc w:val="left"/>
-        <w:rPr>
-          <w:rFonts w:ascii="Times New Roman" w:hAnsi="Times New Roman" w:eastAsia="Times New Roman" w:cs="Times New Roman"/>
-          <w:b w:val="0"/>
-          <w:bCs w:val="0"/>
-          <w:sz w:val="28"/>
-          <w:szCs w:val="28"/>
-          <w:u w:val="none"/>
-        </w:rPr>
-      </w:pPr>
-    </w:p>
-    <w:p>
-      <w:pPr>
-        <w:pStyle w:val="Normal"/>
-        <w:jc w:val="left"/>
-        <w:rPr>
-          <w:rFonts w:ascii="Times New Roman" w:hAnsi="Times New Roman" w:eastAsia="Times New Roman" w:cs="Times New Roman"/>
-          <w:b w:val="0"/>
-          <w:bCs w:val="0"/>
-          <w:sz w:val="28"/>
-          <w:szCs w:val="28"/>
-          <w:u w:val="none"/>
-        </w:rPr>
-      </w:pPr>
+        <w:jc w:val="left"/>
+        <w:rPr>
+          <w:rFonts w:ascii="Times New Roman" w:hAnsi="Times New Roman" w:eastAsia="Times New Roman" w:cs="Times New Roman"/>
+          <w:b w:val="0"/>
+          <w:bCs w:val="0"/>
+          <w:color w:val="0070C0"/>
+          <w:sz w:val="28"/>
+          <w:szCs w:val="28"/>
+          <w:u w:val="none"/>
+        </w:rPr>
+      </w:pPr>
+      <w:r>
+        <w:rPr>
+          <w:rFonts w:ascii="Times New Roman" w:hAnsi="Times New Roman" w:eastAsia="Times New Roman" w:cs="Times New Roman"/>
+          <w:b w:val="0"/>
+          <w:bCs w:val="0"/>
+          <w:color w:val="0070C0"/>
+          <w:sz w:val="28"/>
+          <w:szCs w:val="28"/>
+          <w:u w:val="none"/>
+        </w:rPr>
+        <w:t>Can be a string box</w:t>
+      </w:r>
     </w:p>
     <w:p>
       <w:pPr>
@@ -4030,6 +4832,20 @@
         </w:rPr>
         <w:t>Common Question</w:t>
       </w:r>
+    </w:p>
+    <w:p>
+      <w:pPr>
+        <w:pStyle w:val="Normal"/>
+        <w:jc w:val="center"/>
+        <w:rPr>
+          <w:rFonts w:ascii="Times New Roman" w:hAnsi="Times New Roman" w:eastAsia="Times New Roman" w:cs="Times New Roman"/>
+          <w:b w:val="1"/>
+          <w:bCs w:val="1"/>
+          <w:sz w:val="32"/>
+          <w:szCs w:val="32"/>
+          <w:u w:val="single"/>
+        </w:rPr>
+      </w:pPr>
     </w:p>
     <w:p>
       <w:pPr>
@@ -4068,18 +4884,83 @@
           <w:szCs w:val="28"/>
           <w:u w:val="none"/>
         </w:rPr>
-        <w:t>is</w:t>
-      </w:r>
-      <w:r>
-        <w:rPr>
-          <w:rFonts w:ascii="Times New Roman" w:hAnsi="Times New Roman" w:eastAsia="Times New Roman" w:cs="Times New Roman"/>
-          <w:b w:val="0"/>
-          <w:bCs w:val="0"/>
-          <w:sz w:val="28"/>
-          <w:szCs w:val="28"/>
-          <w:u w:val="none"/>
-        </w:rPr>
-        <w:t xml:space="preserve"> analog data produced to calculate DNL and INL values?</w:t>
+        <w:t>to produce/load</w:t>
+      </w:r>
+      <w:r>
+        <w:rPr>
+          <w:rFonts w:ascii="Times New Roman" w:hAnsi="Times New Roman" w:eastAsia="Times New Roman" w:cs="Times New Roman"/>
+          <w:b w:val="0"/>
+          <w:bCs w:val="0"/>
+          <w:sz w:val="28"/>
+          <w:szCs w:val="28"/>
+          <w:u w:val="none"/>
+        </w:rPr>
+        <w:t xml:space="preserve"> </w:t>
+      </w:r>
+      <w:r>
+        <w:rPr>
+          <w:rFonts w:ascii="Times New Roman" w:hAnsi="Times New Roman" w:eastAsia="Times New Roman" w:cs="Times New Roman"/>
+          <w:b w:val="0"/>
+          <w:bCs w:val="0"/>
+          <w:sz w:val="28"/>
+          <w:szCs w:val="28"/>
+          <w:u w:val="none"/>
+        </w:rPr>
+        <w:t>analog data to calculate DNL and INL values?</w:t>
+      </w:r>
+      <w:r>
+        <w:rPr>
+          <w:rFonts w:ascii="Times New Roman" w:hAnsi="Times New Roman" w:eastAsia="Times New Roman" w:cs="Times New Roman"/>
+          <w:b w:val="0"/>
+          <w:bCs w:val="0"/>
+          <w:sz w:val="28"/>
+          <w:szCs w:val="28"/>
+          <w:u w:val="none"/>
+        </w:rPr>
+        <w:t xml:space="preserve"> </w:t>
+      </w:r>
+    </w:p>
+    <w:p>
+      <w:pPr>
+        <w:pStyle w:val="ListParagraph"/>
+        <w:numPr>
+          <w:ilvl w:val="1"/>
+          <w:numId w:val="24"/>
+        </w:numPr>
+        <w:jc w:val="left"/>
+        <w:rPr>
+          <w:rFonts w:ascii="Times New Roman" w:hAnsi="Times New Roman" w:eastAsia="Times New Roman" w:cs="Times New Roman"/>
+          <w:b w:val="0"/>
+          <w:bCs w:val="0"/>
+          <w:color w:val="0070C0"/>
+          <w:sz w:val="28"/>
+          <w:szCs w:val="28"/>
+          <w:u w:val="none"/>
+        </w:rPr>
+      </w:pPr>
+      <w:r>
+        <w:rPr>
+          <w:rFonts w:ascii="Times New Roman" w:hAnsi="Times New Roman" w:eastAsia="Times New Roman" w:cs="Times New Roman"/>
+          <w:b w:val="0"/>
+          <w:bCs w:val="0"/>
+          <w:color w:val="0070C0"/>
+          <w:sz w:val="28"/>
+          <w:szCs w:val="28"/>
+          <w:u w:val="none"/>
+        </w:rPr>
+        <w:t>You can simulate with an error of  0.1*</w:t>
+      </w:r>
+      <w:r>
+        <w:rPr>
+          <w:rFonts w:ascii="Times New Roman" w:hAnsi="Times New Roman" w:eastAsia="Times New Roman" w:cs="Times New Roman"/>
+          <w:b w:val="0"/>
+          <w:bCs w:val="0"/>
+          <w:color w:val="0070C0"/>
+          <w:sz w:val="28"/>
+          <w:szCs w:val="28"/>
+          <w:u w:val="none"/>
+        </w:rPr>
+        <w:t>stepsize</w:t>
       </w:r>
     </w:p>
     <w:p>
@@ -4108,7 +4989,29 @@
           <w:szCs w:val="28"/>
           <w:u w:val="none"/>
         </w:rPr>
-        <w:t xml:space="preserve">When to stop the </w:t>
+        <w:t>When</w:t>
+      </w:r>
+      <w:r>
+        <w:rPr>
+          <w:rFonts w:ascii="Times New Roman" w:hAnsi="Times New Roman" w:eastAsia="Times New Roman" w:cs="Times New Roman"/>
+          <w:b w:val="0"/>
+          <w:bCs w:val="0"/>
+          <w:sz w:val="28"/>
+          <w:szCs w:val="28"/>
+          <w:u w:val="none"/>
+        </w:rPr>
+        <w:t>/How</w:t>
+      </w:r>
+      <w:r>
+        <w:rPr>
+          <w:rFonts w:ascii="Times New Roman" w:hAnsi="Times New Roman" w:eastAsia="Times New Roman" w:cs="Times New Roman"/>
+          <w:b w:val="0"/>
+          <w:bCs w:val="0"/>
+          <w:sz w:val="28"/>
+          <w:szCs w:val="28"/>
+          <w:u w:val="none"/>
+        </w:rPr>
+        <w:t xml:space="preserve"> to stop the </w:t>
       </w:r>
       <w:r>
         <w:rPr>
@@ -4130,7 +5033,49 @@
           <w:szCs w:val="28"/>
           <w:u w:val="none"/>
         </w:rPr>
-        <w:t>?</w:t>
+        <w:t xml:space="preserve"> or stop the execution of application?</w:t>
+      </w:r>
+      <w:r>
+        <w:rPr>
+          <w:rFonts w:ascii="Times New Roman" w:hAnsi="Times New Roman" w:eastAsia="Times New Roman" w:cs="Times New Roman"/>
+          <w:b w:val="0"/>
+          <w:bCs w:val="0"/>
+          <w:sz w:val="28"/>
+          <w:szCs w:val="28"/>
+          <w:u w:val="none"/>
+        </w:rPr>
+        <w:t xml:space="preserve"> </w:t>
+      </w:r>
+    </w:p>
+    <w:p>
+      <w:pPr>
+        <w:pStyle w:val="ListParagraph"/>
+        <w:numPr>
+          <w:ilvl w:val="1"/>
+          <w:numId w:val="24"/>
+        </w:numPr>
+        <w:jc w:val="left"/>
+        <w:rPr>
+          <w:rFonts w:ascii="Times New Roman" w:hAnsi="Times New Roman" w:eastAsia="Times New Roman" w:cs="Times New Roman"/>
+          <w:b w:val="0"/>
+          <w:bCs w:val="0"/>
+          <w:color w:val="0070C0"/>
+          <w:sz w:val="28"/>
+          <w:szCs w:val="28"/>
+          <w:u w:val="none"/>
+        </w:rPr>
+      </w:pPr>
+      <w:r>
+        <w:rPr>
+          <w:rFonts w:ascii="Times New Roman" w:hAnsi="Times New Roman" w:eastAsia="Times New Roman" w:cs="Times New Roman"/>
+          <w:b w:val="0"/>
+          <w:bCs w:val="0"/>
+          <w:color w:val="0070C0"/>
+          <w:sz w:val="28"/>
+          <w:szCs w:val="28"/>
+          <w:u w:val="none"/>
+        </w:rPr>
+        <w:t>Upon panel close</w:t>
       </w:r>
     </w:p>
     <w:p>
@@ -4150,6 +5095,117 @@
           <w:u w:val="none"/>
         </w:rPr>
       </w:pPr>
+      <w:r>
+        <w:rPr>
+          <w:rFonts w:ascii="Times New Roman" w:hAnsi="Times New Roman" w:eastAsia="Times New Roman" w:cs="Times New Roman"/>
+          <w:b w:val="0"/>
+          <w:bCs w:val="0"/>
+          <w:sz w:val="28"/>
+          <w:szCs w:val="28"/>
+          <w:u w:val="none"/>
+        </w:rPr>
+        <w:t xml:space="preserve">What are the things that </w:t>
+      </w:r>
+      <w:r>
+        <w:rPr>
+          <w:rFonts w:ascii="Times New Roman" w:hAnsi="Times New Roman" w:eastAsia="Times New Roman" w:cs="Times New Roman"/>
+          <w:b w:val="0"/>
+          <w:bCs w:val="0"/>
+          <w:sz w:val="28"/>
+          <w:szCs w:val="28"/>
+          <w:u w:val="none"/>
+        </w:rPr>
+        <w:t>need</w:t>
+      </w:r>
+      <w:r>
+        <w:rPr>
+          <w:rFonts w:ascii="Times New Roman" w:hAnsi="Times New Roman" w:eastAsia="Times New Roman" w:cs="Times New Roman"/>
+          <w:b w:val="0"/>
+          <w:bCs w:val="0"/>
+          <w:sz w:val="28"/>
+          <w:szCs w:val="28"/>
+          <w:u w:val="none"/>
+        </w:rPr>
+        <w:t xml:space="preserve"> to be set to calculate the result?</w:t>
+      </w:r>
+      <w:r>
+        <w:rPr>
+          <w:rFonts w:ascii="Times New Roman" w:hAnsi="Times New Roman" w:eastAsia="Times New Roman" w:cs="Times New Roman"/>
+          <w:b w:val="0"/>
+          <w:bCs w:val="0"/>
+          <w:sz w:val="28"/>
+          <w:szCs w:val="28"/>
+          <w:u w:val="none"/>
+        </w:rPr>
+        <w:t xml:space="preserve"> </w:t>
+      </w:r>
+    </w:p>
+    <w:p>
+      <w:pPr>
+        <w:pStyle w:val="ListParagraph"/>
+        <w:numPr>
+          <w:ilvl w:val="1"/>
+          <w:numId w:val="24"/>
+        </w:numPr>
+        <w:jc w:val="left"/>
+        <w:rPr>
+          <w:rFonts w:ascii="Times New Roman" w:hAnsi="Times New Roman" w:eastAsia="Times New Roman" w:cs="Times New Roman"/>
+          <w:b w:val="0"/>
+          <w:bCs w:val="0"/>
+          <w:color w:val="0070C0"/>
+          <w:sz w:val="28"/>
+          <w:szCs w:val="28"/>
+          <w:u w:val="none"/>
+        </w:rPr>
+      </w:pPr>
+      <w:r>
+        <w:rPr>
+          <w:rFonts w:ascii="Times New Roman" w:hAnsi="Times New Roman" w:eastAsia="Times New Roman" w:cs="Times New Roman"/>
+          <w:b w:val="0"/>
+          <w:bCs w:val="0"/>
+          <w:color w:val="0070C0"/>
+          <w:sz w:val="28"/>
+          <w:szCs w:val="28"/>
+          <w:u w:val="none"/>
+        </w:rPr>
+        <w:t>Whatever</w:t>
+      </w:r>
+      <w:r>
+        <w:rPr>
+          <w:rFonts w:ascii="Times New Roman" w:hAnsi="Times New Roman" w:eastAsia="Times New Roman" w:cs="Times New Roman"/>
+          <w:b w:val="0"/>
+          <w:bCs w:val="0"/>
+          <w:color w:val="0070C0"/>
+          <w:sz w:val="28"/>
+          <w:szCs w:val="28"/>
+          <w:u w:val="none"/>
+        </w:rPr>
+        <w:t xml:space="preserve"> configs that are </w:t>
+      </w:r>
+      <w:r>
+        <w:rPr>
+          <w:rFonts w:ascii="Times New Roman" w:hAnsi="Times New Roman" w:eastAsia="Times New Roman" w:cs="Times New Roman"/>
+          <w:b w:val="0"/>
+          <w:bCs w:val="0"/>
+          <w:color w:val="0070C0"/>
+          <w:sz w:val="28"/>
+          <w:szCs w:val="28"/>
+          <w:u w:val="none"/>
+        </w:rPr>
+        <w:t>required</w:t>
+      </w:r>
+      <w:r>
+        <w:rPr>
+          <w:rFonts w:ascii="Times New Roman" w:hAnsi="Times New Roman" w:eastAsia="Times New Roman" w:cs="Times New Roman"/>
+          <w:b w:val="0"/>
+          <w:bCs w:val="0"/>
+          <w:color w:val="0070C0"/>
+          <w:sz w:val="28"/>
+          <w:szCs w:val="28"/>
+          <w:u w:val="none"/>
+        </w:rPr>
+        <w:t xml:space="preserve"> for the test</w:t>
+      </w:r>
     </w:p>
     <w:p>
       <w:pPr>
@@ -4177,6 +5233,399 @@
           <w:bCs w:val="0"/>
           <w:sz w:val="28"/>
           <w:szCs w:val="28"/>
+          <w:u w:val="none"/>
+        </w:rPr>
+      </w:pPr>
+    </w:p>
+    <w:p>
+      <w:pPr>
+        <w:pStyle w:val="Normal"/>
+        <w:ind w:left="0"/>
+        <w:jc w:val="left"/>
+        <w:rPr>
+          <w:rFonts w:ascii="Times New Roman" w:hAnsi="Times New Roman" w:eastAsia="Times New Roman" w:cs="Times New Roman"/>
+          <w:b w:val="0"/>
+          <w:bCs w:val="0"/>
+          <w:sz w:val="28"/>
+          <w:szCs w:val="28"/>
+          <w:u w:val="none"/>
+        </w:rPr>
+      </w:pPr>
+    </w:p>
+    <w:p>
+      <w:pPr>
+        <w:pStyle w:val="Normal"/>
+        <w:ind w:left="0"/>
+        <w:jc w:val="left"/>
+        <w:rPr>
+          <w:rFonts w:ascii="Times New Roman" w:hAnsi="Times New Roman" w:eastAsia="Times New Roman" w:cs="Times New Roman"/>
+          <w:b w:val="0"/>
+          <w:bCs w:val="0"/>
+          <w:sz w:val="28"/>
+          <w:szCs w:val="28"/>
+          <w:u w:val="none"/>
+        </w:rPr>
+      </w:pPr>
+    </w:p>
+    <w:p>
+      <w:pPr>
+        <w:pStyle w:val="Normal"/>
+        <w:ind w:left="0"/>
+        <w:jc w:val="left"/>
+        <w:rPr>
+          <w:rFonts w:ascii="Times New Roman" w:hAnsi="Times New Roman" w:eastAsia="Times New Roman" w:cs="Times New Roman"/>
+          <w:b w:val="1"/>
+          <w:bCs w:val="1"/>
+          <w:sz w:val="32"/>
+          <w:szCs w:val="32"/>
+          <w:u w:val="single"/>
+        </w:rPr>
+      </w:pPr>
+      <w:r>
+        <w:rPr>
+          <w:rFonts w:ascii="Times New Roman" w:hAnsi="Times New Roman" w:eastAsia="Times New Roman" w:cs="Times New Roman"/>
+          <w:b w:val="1"/>
+          <w:bCs w:val="1"/>
+          <w:sz w:val="32"/>
+          <w:szCs w:val="32"/>
+          <w:u w:val="single"/>
+        </w:rPr>
+        <w:t>Additional</w:t>
+      </w:r>
+      <w:r>
+        <w:rPr>
+          <w:rFonts w:ascii="Times New Roman" w:hAnsi="Times New Roman" w:eastAsia="Times New Roman" w:cs="Times New Roman"/>
+          <w:b w:val="1"/>
+          <w:bCs w:val="1"/>
+          <w:sz w:val="32"/>
+          <w:szCs w:val="32"/>
+          <w:u w:val="single"/>
+        </w:rPr>
+        <w:t xml:space="preserve"> features:(may be tried out and included)</w:t>
+      </w:r>
+    </w:p>
+    <w:p>
+      <w:pPr>
+        <w:pStyle w:val="ListParagraph"/>
+        <w:numPr>
+          <w:ilvl w:val="0"/>
+          <w:numId w:val="25"/>
+        </w:numPr>
+        <w:jc w:val="left"/>
+        <w:rPr>
+          <w:rFonts w:ascii="Times New Roman" w:hAnsi="Times New Roman" w:eastAsia="Times New Roman" w:cs="Times New Roman"/>
+          <w:b w:val="0"/>
+          <w:bCs w:val="0"/>
+          <w:sz w:val="28"/>
+          <w:szCs w:val="28"/>
+          <w:u w:val="none"/>
+        </w:rPr>
+      </w:pPr>
+      <w:r>
+        <w:rPr>
+          <w:rFonts w:ascii="Times New Roman" w:hAnsi="Times New Roman" w:eastAsia="Times New Roman" w:cs="Times New Roman"/>
+          <w:b w:val="0"/>
+          <w:bCs w:val="0"/>
+          <w:sz w:val="28"/>
+          <w:szCs w:val="28"/>
+          <w:u w:val="none"/>
+        </w:rPr>
+        <w:t xml:space="preserve">DNL and INL values can be </w:t>
+      </w:r>
+      <w:r>
+        <w:rPr>
+          <w:rFonts w:ascii="Times New Roman" w:hAnsi="Times New Roman" w:eastAsia="Times New Roman" w:cs="Times New Roman"/>
+          <w:b w:val="0"/>
+          <w:bCs w:val="0"/>
+          <w:sz w:val="28"/>
+          <w:szCs w:val="28"/>
+          <w:u w:val="none"/>
+        </w:rPr>
+        <w:t xml:space="preserve">generated as a report after calculation if </w:t>
+      </w:r>
+      <w:r>
+        <w:rPr>
+          <w:rFonts w:ascii="Times New Roman" w:hAnsi="Times New Roman" w:eastAsia="Times New Roman" w:cs="Times New Roman"/>
+          <w:b w:val="0"/>
+          <w:bCs w:val="0"/>
+          <w:sz w:val="28"/>
+          <w:szCs w:val="28"/>
+          <w:u w:val="none"/>
+        </w:rPr>
+        <w:t>required</w:t>
+      </w:r>
+      <w:r>
+        <w:rPr>
+          <w:rFonts w:ascii="Times New Roman" w:hAnsi="Times New Roman" w:eastAsia="Times New Roman" w:cs="Times New Roman"/>
+          <w:b w:val="0"/>
+          <w:bCs w:val="0"/>
+          <w:sz w:val="28"/>
+          <w:szCs w:val="28"/>
+          <w:u w:val="none"/>
+        </w:rPr>
+        <w:t>.</w:t>
+      </w:r>
+    </w:p>
+    <w:p>
+      <w:pPr>
+        <w:pStyle w:val="ListParagraph"/>
+        <w:numPr>
+          <w:ilvl w:val="1"/>
+          <w:numId w:val="25"/>
+        </w:numPr>
+        <w:jc w:val="left"/>
+        <w:rPr>
+          <w:rFonts w:ascii="Times New Roman" w:hAnsi="Times New Roman" w:eastAsia="Times New Roman" w:cs="Times New Roman"/>
+          <w:b w:val="0"/>
+          <w:bCs w:val="0"/>
+          <w:color w:val="0070C0"/>
+          <w:sz w:val="28"/>
+          <w:szCs w:val="28"/>
+          <w:u w:val="none"/>
+        </w:rPr>
+      </w:pPr>
+      <w:r>
+        <w:rPr>
+          <w:rFonts w:ascii="Times New Roman" w:hAnsi="Times New Roman" w:eastAsia="Times New Roman" w:cs="Times New Roman"/>
+          <w:b w:val="0"/>
+          <w:bCs w:val="0"/>
+          <w:color w:val="0070C0"/>
+          <w:sz w:val="28"/>
+          <w:szCs w:val="28"/>
+          <w:u w:val="none"/>
+        </w:rPr>
+        <w:t>Exporting the data to a report is really a good feature, Looking forward to it</w:t>
+      </w:r>
+    </w:p>
+    <w:p>
+      <w:pPr>
+        <w:pStyle w:val="ListParagraph"/>
+        <w:numPr>
+          <w:ilvl w:val="0"/>
+          <w:numId w:val="25"/>
+        </w:numPr>
+        <w:jc w:val="left"/>
+        <w:rPr>
+          <w:rFonts w:ascii="Times New Roman" w:hAnsi="Times New Roman" w:eastAsia="Times New Roman" w:cs="Times New Roman"/>
+          <w:b w:val="0"/>
+          <w:bCs w:val="0"/>
+          <w:sz w:val="28"/>
+          <w:szCs w:val="28"/>
+          <w:u w:val="none"/>
+        </w:rPr>
+      </w:pPr>
+      <w:r>
+        <w:rPr>
+          <w:rFonts w:ascii="Times New Roman" w:hAnsi="Times New Roman" w:eastAsia="Times New Roman" w:cs="Times New Roman"/>
+          <w:b w:val="0"/>
+          <w:bCs w:val="0"/>
+          <w:sz w:val="28"/>
+          <w:szCs w:val="28"/>
+          <w:u w:val="none"/>
+        </w:rPr>
+        <w:t>Maximum and minimum</w:t>
+      </w:r>
+      <w:r>
+        <w:rPr>
+          <w:rFonts w:ascii="Times New Roman" w:hAnsi="Times New Roman" w:eastAsia="Times New Roman" w:cs="Times New Roman"/>
+          <w:b w:val="0"/>
+          <w:bCs w:val="0"/>
+          <w:sz w:val="28"/>
+          <w:szCs w:val="28"/>
+          <w:u w:val="none"/>
+        </w:rPr>
+        <w:t xml:space="preserve"> DNL and INL values can be displayed</w:t>
+      </w:r>
+      <w:r>
+        <w:rPr>
+          <w:rFonts w:ascii="Times New Roman" w:hAnsi="Times New Roman" w:eastAsia="Times New Roman" w:cs="Times New Roman"/>
+          <w:b w:val="0"/>
+          <w:bCs w:val="0"/>
+          <w:sz w:val="28"/>
+          <w:szCs w:val="28"/>
+          <w:u w:val="none"/>
+        </w:rPr>
+        <w:t xml:space="preserve"> in the status and graph page.</w:t>
+      </w:r>
+    </w:p>
+    <w:p>
+      <w:pPr>
+        <w:pStyle w:val="ListParagraph"/>
+        <w:numPr>
+          <w:ilvl w:val="1"/>
+          <w:numId w:val="25"/>
+        </w:numPr>
+        <w:jc w:val="left"/>
+        <w:rPr>
+          <w:rFonts w:ascii="Times New Roman" w:hAnsi="Times New Roman" w:eastAsia="Times New Roman" w:cs="Times New Roman"/>
+          <w:b w:val="0"/>
+          <w:bCs w:val="0"/>
+          <w:color w:val="0070C0"/>
+          <w:sz w:val="28"/>
+          <w:szCs w:val="28"/>
+          <w:u w:val="none"/>
+        </w:rPr>
+      </w:pPr>
+      <w:r>
+        <w:rPr>
+          <w:rFonts w:ascii="Times New Roman" w:hAnsi="Times New Roman" w:eastAsia="Times New Roman" w:cs="Times New Roman"/>
+          <w:b w:val="0"/>
+          <w:bCs w:val="0"/>
+          <w:color w:val="0070C0"/>
+          <w:sz w:val="28"/>
+          <w:szCs w:val="28"/>
+          <w:u w:val="none"/>
+        </w:rPr>
+        <w:t>Might not be necessary for now</w:t>
+      </w:r>
+    </w:p>
+    <w:p>
+      <w:pPr>
+        <w:pStyle w:val="Normal"/>
+        <w:ind w:left="0"/>
+        <w:jc w:val="left"/>
+        <w:rPr>
+          <w:rFonts w:ascii="Times New Roman" w:hAnsi="Times New Roman" w:eastAsia="Times New Roman" w:cs="Times New Roman"/>
+          <w:b w:val="0"/>
+          <w:bCs w:val="0"/>
+          <w:sz w:val="28"/>
+          <w:szCs w:val="28"/>
+          <w:u w:val="none"/>
+        </w:rPr>
+      </w:pPr>
+    </w:p>
+    <w:p>
+      <w:pPr>
+        <w:pStyle w:val="Normal"/>
+        <w:ind w:left="0"/>
+        <w:jc w:val="left"/>
+        <w:rPr>
+          <w:rFonts w:ascii="Times New Roman" w:hAnsi="Times New Roman" w:eastAsia="Times New Roman" w:cs="Times New Roman"/>
+          <w:b w:val="0"/>
+          <w:bCs w:val="0"/>
+          <w:sz w:val="28"/>
+          <w:szCs w:val="28"/>
+          <w:highlight w:val="yellow"/>
+          <w:u w:val="none"/>
+        </w:rPr>
+      </w:pPr>
+    </w:p>
+    <w:p>
+      <w:pPr>
+        <w:pStyle w:val="Normal"/>
+        <w:ind w:left="0"/>
+        <w:jc w:val="left"/>
+        <w:rPr>
+          <w:rFonts w:ascii="Times New Roman" w:hAnsi="Times New Roman" w:eastAsia="Times New Roman" w:cs="Times New Roman"/>
+          <w:b w:val="0"/>
+          <w:bCs w:val="0"/>
+          <w:color w:val="0070C0"/>
+          <w:sz w:val="28"/>
+          <w:szCs w:val="28"/>
+          <w:highlight w:val="yellow"/>
+          <w:u w:val="none"/>
+        </w:rPr>
+      </w:pPr>
+      <w:r>
+        <w:rPr>
+          <w:rFonts w:ascii="Times New Roman" w:hAnsi="Times New Roman" w:eastAsia="Times New Roman" w:cs="Times New Roman"/>
+          <w:b w:val="0"/>
+          <w:bCs w:val="0"/>
+          <w:color w:val="0070C0"/>
+          <w:sz w:val="28"/>
+          <w:szCs w:val="28"/>
+          <w:highlight w:val="yellow"/>
+          <w:u w:val="none"/>
+        </w:rPr>
+        <w:t xml:space="preserve">I would like to have </w:t>
+      </w:r>
+      <w:r>
+        <w:rPr>
+          <w:rFonts w:ascii="Times New Roman" w:hAnsi="Times New Roman" w:eastAsia="Times New Roman" w:cs="Times New Roman"/>
+          <w:b w:val="0"/>
+          <w:bCs w:val="0"/>
+          <w:color w:val="0070C0"/>
+          <w:sz w:val="28"/>
+          <w:szCs w:val="28"/>
+          <w:highlight w:val="yellow"/>
+          <w:u w:val="none"/>
+        </w:rPr>
+        <w:t>the main</w:t>
+      </w:r>
+      <w:r>
+        <w:rPr>
+          <w:rFonts w:ascii="Times New Roman" w:hAnsi="Times New Roman" w:eastAsia="Times New Roman" w:cs="Times New Roman"/>
+          <w:b w:val="0"/>
+          <w:bCs w:val="0"/>
+          <w:color w:val="0070C0"/>
+          <w:sz w:val="28"/>
+          <w:szCs w:val="28"/>
+          <w:highlight w:val="yellow"/>
+          <w:u w:val="none"/>
+        </w:rPr>
+        <w:t xml:space="preserve"> feature of selecting the tests from a tree.</w:t>
+      </w:r>
+    </w:p>
+    <w:p>
+      <w:pPr>
+        <w:pStyle w:val="Normal"/>
+        <w:ind w:left="0"/>
+        <w:jc w:val="left"/>
+        <w:rPr>
+          <w:rFonts w:ascii="Times New Roman" w:hAnsi="Times New Roman" w:eastAsia="Times New Roman" w:cs="Times New Roman"/>
+          <w:b w:val="0"/>
+          <w:bCs w:val="0"/>
+          <w:color w:val="0070C0"/>
+          <w:sz w:val="28"/>
+          <w:szCs w:val="28"/>
+          <w:highlight w:val="yellow"/>
+          <w:u w:val="none"/>
+        </w:rPr>
+      </w:pPr>
+      <w:r>
+        <w:rPr>
+          <w:rFonts w:ascii="Times New Roman" w:hAnsi="Times New Roman" w:eastAsia="Times New Roman" w:cs="Times New Roman"/>
+          <w:b w:val="0"/>
+          <w:bCs w:val="0"/>
+          <w:color w:val="0070C0"/>
+          <w:sz w:val="28"/>
+          <w:szCs w:val="28"/>
+          <w:highlight w:val="yellow"/>
+          <w:u w:val="none"/>
+        </w:rPr>
+        <w:t>Simulated INL DNL can be one of them. I should be able to code and add new tests to the framework in future.</w:t>
+      </w:r>
+    </w:p>
+    <w:p>
+      <w:pPr>
+        <w:pStyle w:val="Normal"/>
+        <w:ind w:left="0"/>
+        <w:jc w:val="left"/>
+        <w:rPr>
+          <w:rFonts w:ascii="Times New Roman" w:hAnsi="Times New Roman" w:eastAsia="Times New Roman" w:cs="Times New Roman"/>
+          <w:b w:val="0"/>
+          <w:bCs w:val="0"/>
+          <w:color w:val="0070C0"/>
+          <w:sz w:val="28"/>
+          <w:szCs w:val="28"/>
+          <w:highlight w:val="yellow"/>
+          <w:u w:val="none"/>
+        </w:rPr>
+      </w:pPr>
+    </w:p>
+    <w:p>
+      <w:pPr>
+        <w:pStyle w:val="Normal"/>
+        <w:ind w:left="0"/>
+        <w:jc w:val="left"/>
+        <w:rPr>
+          <w:rFonts w:ascii="Times New Roman" w:hAnsi="Times New Roman" w:eastAsia="Times New Roman" w:cs="Times New Roman"/>
+          <w:b w:val="0"/>
+          <w:bCs w:val="0"/>
+          <w:color w:val="0070C0"/>
+          <w:sz w:val="28"/>
+          <w:szCs w:val="28"/>
+          <w:highlight w:val="yellow"/>
           <w:u w:val="none"/>
         </w:rPr>
       </w:pPr>
@@ -4194,6 +5643,12 @@
 <file path=word/intelligence2.xml><?xml version="1.0" encoding="utf-8"?>
 <int2:intelligence xmlns:int2="http://schemas.microsoft.com/office/intelligence/2020/intelligence">
   <int2:observations>
+    <int2:textHash int2:hashCode="TByp/CqVLkQjR7" int2:id="s4KzRMAj">
+      <int2:state int2:type="AugLoop_Text_Critique" int2:value="Rejected"/>
+    </int2:textHash>
+    <int2:textHash int2:hashCode="VAye1uniA1BlVy" int2:id="gFWH63mR">
+      <int2:state int2:type="AugLoop_Text_Critique" int2:value="Rejected"/>
+    </int2:textHash>
     <int2:textHash int2:hashCode="FVuJ1WDE8LhcfJ" int2:id="NHnt7GaF">
       <int2:state int2:type="AugLoop_Text_Critique" int2:value="Rejected"/>
     </int2:textHash>
@@ -4210,6 +5665,203 @@
 
 <file path=word/numbering.xml><?xml version="1.0" encoding="utf-8"?>
 <w:numbering xmlns:w="http://schemas.openxmlformats.org/wordprocessingml/2006/main">
+  <w:abstractNum xmlns:w="http://schemas.openxmlformats.org/wordprocessingml/2006/main" w:abstractNumId="26">
+    <w:nsid w:val="36d1a326"/>
+    <w:multiLevelType xmlns:w="http://schemas.openxmlformats.org/wordprocessingml/2006/main" w:val="hybridMultilevel"/>
+    <w:lvl xmlns:w="http://schemas.openxmlformats.org/wordprocessingml/2006/main" w:ilvl="0">
+      <w:start w:val="1"/>
+      <w:numFmt w:val="upperLetter"/>
+      <w:lvlText w:val="%1."/>
+      <w:lvlJc w:val="left"/>
+      <w:pPr>
+        <w:ind w:left="720" w:hanging="360"/>
+      </w:pPr>
+    </w:lvl>
+    <w:lvl xmlns:w="http://schemas.openxmlformats.org/wordprocessingml/2006/main" w:ilvl="1">
+      <w:start w:val="1"/>
+      <w:numFmt w:val="lowerLetter"/>
+      <w:lvlText w:val="%2."/>
+      <w:lvlJc w:val="left"/>
+      <w:pPr>
+        <w:ind w:left="1440" w:hanging="360"/>
+      </w:pPr>
+    </w:lvl>
+    <w:lvl xmlns:w="http://schemas.openxmlformats.org/wordprocessingml/2006/main" w:ilvl="2">
+      <w:start w:val="1"/>
+      <w:numFmt w:val="lowerRoman"/>
+      <w:lvlText w:val="%3."/>
+      <w:lvlJc w:val="right"/>
+      <w:pPr>
+        <w:ind w:left="2160" w:hanging="180"/>
+      </w:pPr>
+    </w:lvl>
+    <w:lvl xmlns:w="http://schemas.openxmlformats.org/wordprocessingml/2006/main" w:ilvl="3">
+      <w:start w:val="1"/>
+      <w:numFmt w:val="decimal"/>
+      <w:lvlText w:val="%4."/>
+      <w:lvlJc w:val="left"/>
+      <w:pPr>
+        <w:ind w:left="2880" w:hanging="360"/>
+      </w:pPr>
+    </w:lvl>
+    <w:lvl xmlns:w="http://schemas.openxmlformats.org/wordprocessingml/2006/main" w:ilvl="4">
+      <w:start w:val="1"/>
+      <w:numFmt w:val="lowerLetter"/>
+      <w:lvlText w:val="%5."/>
+      <w:lvlJc w:val="left"/>
+      <w:pPr>
+        <w:ind w:left="3600" w:hanging="360"/>
+      </w:pPr>
+    </w:lvl>
+    <w:lvl xmlns:w="http://schemas.openxmlformats.org/wordprocessingml/2006/main" w:ilvl="5">
+      <w:start w:val="1"/>
+      <w:numFmt w:val="lowerRoman"/>
+      <w:lvlText w:val="%6."/>
+      <w:lvlJc w:val="right"/>
+      <w:pPr>
+        <w:ind w:left="4320" w:hanging="180"/>
+      </w:pPr>
+    </w:lvl>
+    <w:lvl xmlns:w="http://schemas.openxmlformats.org/wordprocessingml/2006/main" w:ilvl="6">
+      <w:start w:val="1"/>
+      <w:numFmt w:val="decimal"/>
+      <w:lvlText w:val="%7."/>
+      <w:lvlJc w:val="left"/>
+      <w:pPr>
+        <w:ind w:left="5040" w:hanging="360"/>
+      </w:pPr>
+    </w:lvl>
+    <w:lvl xmlns:w="http://schemas.openxmlformats.org/wordprocessingml/2006/main" w:ilvl="7">
+      <w:start w:val="1"/>
+      <w:numFmt w:val="lowerLetter"/>
+      <w:lvlText w:val="%8."/>
+      <w:lvlJc w:val="left"/>
+      <w:pPr>
+        <w:ind w:left="5760" w:hanging="360"/>
+      </w:pPr>
+    </w:lvl>
+    <w:lvl xmlns:w="http://schemas.openxmlformats.org/wordprocessingml/2006/main" w:ilvl="8">
+      <w:start w:val="1"/>
+      <w:numFmt w:val="lowerRoman"/>
+      <w:lvlText w:val="%9."/>
+      <w:lvlJc w:val="right"/>
+      <w:pPr>
+        <w:ind w:left="6480" w:hanging="180"/>
+      </w:pPr>
+    </w:lvl>
+  </w:abstractNum>
+  <w:abstractNum xmlns:w="http://schemas.openxmlformats.org/wordprocessingml/2006/main" w:abstractNumId="25">
+    <w:nsid w:val="3b4ce336"/>
+    <w:multiLevelType xmlns:w="http://schemas.openxmlformats.org/wordprocessingml/2006/main" w:val="hybridMultilevel"/>
+    <w:lvl xmlns:w="http://schemas.openxmlformats.org/wordprocessingml/2006/main" w:ilvl="0">
+      <w:start w:val="1"/>
+      <w:numFmt w:val="bullet"/>
+      <w:lvlText w:val=""/>
+      <w:lvlJc w:val="left"/>
+      <w:pPr>
+        <w:ind w:left="720" w:hanging="360"/>
+      </w:pPr>
+      <w:rPr>
+        <w:rFonts w:hint="default" w:ascii="Symbol" w:hAnsi="Symbol"/>
+      </w:rPr>
+    </w:lvl>
+    <w:lvl xmlns:w="http://schemas.openxmlformats.org/wordprocessingml/2006/main" w:ilvl="1">
+      <w:start w:val="1"/>
+      <w:numFmt w:val="bullet"/>
+      <w:lvlText w:val="o"/>
+      <w:lvlJc w:val="left"/>
+      <w:pPr>
+        <w:ind w:left="1440" w:hanging="360"/>
+      </w:pPr>
+      <w:rPr>
+        <w:rFonts w:hint="default" w:ascii="Courier New" w:hAnsi="Courier New"/>
+      </w:rPr>
+    </w:lvl>
+    <w:lvl xmlns:w="http://schemas.openxmlformats.org/wordprocessingml/2006/main" w:ilvl="2">
+      <w:start w:val="1"/>
+      <w:numFmt w:val="bullet"/>
+      <w:lvlText w:val=""/>
+      <w:lvlJc w:val="left"/>
+      <w:pPr>
+        <w:ind w:left="2160" w:hanging="360"/>
+      </w:pPr>
+      <w:rPr>
+        <w:rFonts w:hint="default" w:ascii="Wingdings" w:hAnsi="Wingdings"/>
+      </w:rPr>
+    </w:lvl>
+    <w:lvl xmlns:w="http://schemas.openxmlformats.org/wordprocessingml/2006/main" w:ilvl="3">
+      <w:start w:val="1"/>
+      <w:numFmt w:val="bullet"/>
+      <w:lvlText w:val=""/>
+      <w:lvlJc w:val="left"/>
+      <w:pPr>
+        <w:ind w:left="2880" w:hanging="360"/>
+      </w:pPr>
+      <w:rPr>
+        <w:rFonts w:hint="default" w:ascii="Symbol" w:hAnsi="Symbol"/>
+      </w:rPr>
+    </w:lvl>
+    <w:lvl xmlns:w="http://schemas.openxmlformats.org/wordprocessingml/2006/main" w:ilvl="4">
+      <w:start w:val="1"/>
+      <w:numFmt w:val="bullet"/>
+      <w:lvlText w:val="o"/>
+      <w:lvlJc w:val="left"/>
+      <w:pPr>
+        <w:ind w:left="3600" w:hanging="360"/>
+      </w:pPr>
+      <w:rPr>
+        <w:rFonts w:hint="default" w:ascii="Courier New" w:hAnsi="Courier New"/>
+      </w:rPr>
+    </w:lvl>
+    <w:lvl xmlns:w="http://schemas.openxmlformats.org/wordprocessingml/2006/main" w:ilvl="5">
+      <w:start w:val="1"/>
+      <w:numFmt w:val="bullet"/>
+      <w:lvlText w:val=""/>
+      <w:lvlJc w:val="left"/>
+      <w:pPr>
+        <w:ind w:left="4320" w:hanging="360"/>
+      </w:pPr>
+      <w:rPr>
+        <w:rFonts w:hint="default" w:ascii="Wingdings" w:hAnsi="Wingdings"/>
+      </w:rPr>
+    </w:lvl>
+    <w:lvl xmlns:w="http://schemas.openxmlformats.org/wordprocessingml/2006/main" w:ilvl="6">
+      <w:start w:val="1"/>
+      <w:numFmt w:val="bullet"/>
+      <w:lvlText w:val=""/>
+      <w:lvlJc w:val="left"/>
+      <w:pPr>
+        <w:ind w:left="5040" w:hanging="360"/>
+      </w:pPr>
+      <w:rPr>
+        <w:rFonts w:hint="default" w:ascii="Symbol" w:hAnsi="Symbol"/>
+      </w:rPr>
+    </w:lvl>
+    <w:lvl xmlns:w="http://schemas.openxmlformats.org/wordprocessingml/2006/main" w:ilvl="7">
+      <w:start w:val="1"/>
+      <w:numFmt w:val="bullet"/>
+      <w:lvlText w:val="o"/>
+      <w:lvlJc w:val="left"/>
+      <w:pPr>
+        <w:ind w:left="5760" w:hanging="360"/>
+      </w:pPr>
+      <w:rPr>
+        <w:rFonts w:hint="default" w:ascii="Courier New" w:hAnsi="Courier New"/>
+      </w:rPr>
+    </w:lvl>
+    <w:lvl xmlns:w="http://schemas.openxmlformats.org/wordprocessingml/2006/main" w:ilvl="8">
+      <w:start w:val="1"/>
+      <w:numFmt w:val="bullet"/>
+      <w:lvlText w:val=""/>
+      <w:lvlJc w:val="left"/>
+      <w:pPr>
+        <w:ind w:left="6480" w:hanging="360"/>
+      </w:pPr>
+      <w:rPr>
+        <w:rFonts w:hint="default" w:ascii="Wingdings" w:hAnsi="Wingdings"/>
+      </w:rPr>
+    </w:lvl>
+  </w:abstractNum>
   <w:abstractNum xmlns:w="http://schemas.openxmlformats.org/wordprocessingml/2006/main" w:abstractNumId="24">
     <w:nsid w:val="4f070168"/>
     <w:multiLevelType xmlns:w="http://schemas.openxmlformats.org/wordprocessingml/2006/main" w:val="hybridMultilevel"/>
@@ -6763,6 +8415,12 @@
       </w:rPr>
     </w:lvl>
   </w:abstractNum>
+  <w:num w:numId="26">
+    <w:abstractNumId w:val="26"/>
+  </w:num>
+  <w:num w:numId="25">
+    <w:abstractNumId w:val="25"/>
+  </w:num>
   <w:num w:numId="24">
     <w:abstractNumId w:val="24"/>
   </w:num>

</xml_diff>